<commit_message>
Correção do Cadastrar Semestre
</commit_message>
<xml_diff>
--- a/requisitos/Administrador/SD_Cadastrar_Semestre.docx
+++ b/requisitos/Administrador/SD_Cadastrar_Semestre.docx
@@ -1,6 +1,6 @@
 
 <file path=word/document.xml><?xml version="1.0" encoding="utf-8"?>
-<w:document xmlns:wpc="http://schemas.microsoft.com/office/word/2010/wordprocessingCanvas" xmlns:mc="http://schemas.openxmlformats.org/markup-compatibility/2006" xmlns:o="urn:schemas-microsoft-com:office:office" xmlns:r="http://schemas.openxmlformats.org/officeDocument/2006/relationships" xmlns:m="http://schemas.openxmlformats.org/officeDocument/2006/math" xmlns:v="urn:schemas-microsoft-com:vml" xmlns:wp14="http://schemas.microsoft.com/office/word/2010/wordprocessingDrawing" xmlns:wp="http://schemas.openxmlformats.org/drawingml/2006/wordprocessingDrawing" xmlns:w10="urn:schemas-microsoft-com:office:word" xmlns:w="http://schemas.openxmlformats.org/wordprocessingml/2006/main" xmlns:w14="http://schemas.microsoft.com/office/word/2010/wordml" xmlns:wpg="http://schemas.microsoft.com/office/word/2010/wordprocessingGroup" xmlns:wpi="http://schemas.microsoft.com/office/word/2010/wordprocessingInk" xmlns:wne="http://schemas.microsoft.com/office/word/2006/wordml" xmlns:wps="http://schemas.microsoft.com/office/word/2010/wordprocessingShape" mc:Ignorable="w14 wp14">
+<w:document xmlns:wpc="http://schemas.microsoft.com/office/word/2010/wordprocessingCanvas" xmlns:mc="http://schemas.openxmlformats.org/markup-compatibility/2006" xmlns:o="urn:schemas-microsoft-com:office:office" xmlns:r="http://schemas.openxmlformats.org/officeDocument/2006/relationships" xmlns:m="http://schemas.openxmlformats.org/officeDocument/2006/math" xmlns:v="urn:schemas-microsoft-com:vml" xmlns:wp14="http://schemas.microsoft.com/office/word/2010/wordprocessingDrawing" xmlns:wp="http://schemas.openxmlformats.org/drawingml/2006/wordprocessingDrawing" xmlns:w10="urn:schemas-microsoft-com:office:word" xmlns:w="http://schemas.openxmlformats.org/wordprocessingml/2006/main" xmlns:w14="http://schemas.microsoft.com/office/word/2010/wordml" xmlns:w15="http://schemas.microsoft.com/office/word/2012/wordml" xmlns:wpg="http://schemas.microsoft.com/office/word/2010/wordprocessingGroup" xmlns:wpi="http://schemas.microsoft.com/office/word/2010/wordprocessingInk" xmlns:wne="http://schemas.microsoft.com/office/word/2006/wordml" xmlns:wps="http://schemas.microsoft.com/office/word/2010/wordprocessingShape" mc:Ignorable="w14 w15 wp14">
   <w:body>
     <w:p>
       <w:pPr>
@@ -9,7 +9,6 @@
           <w:lang w:val="pt-BR"/>
         </w:rPr>
       </w:pPr>
-      <w:proofErr w:type="spellStart"/>
       <w:r>
         <w:rPr>
           <w:lang w:val="pt-BR"/>
@@ -20,14 +19,7 @@
         <w:rPr>
           <w:lang w:val="pt-BR"/>
         </w:rPr>
-        <w:t>chool</w:t>
-      </w:r>
-      <w:proofErr w:type="spellEnd"/>
-      <w:r>
-        <w:rPr>
-          <w:lang w:val="pt-BR"/>
-        </w:rPr>
-        <w:t xml:space="preserve"> Drive</w:t>
+        <w:t>chool Drive</w:t>
       </w:r>
       <w:r>
         <w:rPr>
@@ -47,19 +39,9 @@
       <w:pPr>
         <w:pStyle w:val="Ttulo1"/>
       </w:pPr>
-      <w:proofErr w:type="spellStart"/>
-      <w:r>
-        <w:t>Descrição</w:t>
-      </w:r>
-      <w:proofErr w:type="spellEnd"/>
-      <w:r>
-        <w:t xml:space="preserve"> </w:t>
-      </w:r>
-      <w:proofErr w:type="spellStart"/>
-      <w:r>
-        <w:t>Resumida</w:t>
-      </w:r>
-      <w:proofErr w:type="spellEnd"/>
+      <w:r>
+        <w:t>Descrição Resumida</w:t>
+      </w:r>
     </w:p>
     <w:p>
       <w:pPr>
@@ -72,50 +54,24 @@
         <w:rPr>
           <w:lang w:val="pt-BR"/>
         </w:rPr>
-        <w:t xml:space="preserve">Esse requisito é responsável por cadastrar um novo semestre para o sistema </w:t>
-      </w:r>
-      <w:proofErr w:type="spellStart"/>
-      <w:r>
-        <w:rPr>
-          <w:lang w:val="pt-BR"/>
-        </w:rPr>
-        <w:t>School</w:t>
-      </w:r>
-      <w:proofErr w:type="spellEnd"/>
-      <w:r>
-        <w:rPr>
-          <w:lang w:val="pt-BR"/>
-        </w:rPr>
-        <w:t xml:space="preserve"> Drive.</w:t>
+        <w:t>Esse requisito é responsável por cadastrar um novo semestre para o sistema School Drive.</w:t>
       </w:r>
     </w:p>
     <w:p>
       <w:pPr>
         <w:pStyle w:val="Ttulo1"/>
       </w:pPr>
-      <w:proofErr w:type="spellStart"/>
-      <w:r>
-        <w:t>Descrição</w:t>
-      </w:r>
-      <w:proofErr w:type="spellEnd"/>
-      <w:r>
-        <w:t xml:space="preserve"> dos </w:t>
-      </w:r>
-      <w:proofErr w:type="spellStart"/>
-      <w:r>
-        <w:t>Atores</w:t>
-      </w:r>
-      <w:proofErr w:type="spellEnd"/>
+      <w:r>
+        <w:t>Descrição dos Atores</w:t>
+      </w:r>
     </w:p>
     <w:p>
       <w:pPr>
         <w:pStyle w:val="Ttulo2"/>
       </w:pPr>
-      <w:proofErr w:type="spellStart"/>
       <w:r>
         <w:t>Administrador</w:t>
       </w:r>
-      <w:proofErr w:type="spellEnd"/>
     </w:p>
     <w:p>
       <w:pPr>
@@ -319,19 +275,9 @@
       <w:pPr>
         <w:pStyle w:val="Ttulo1"/>
       </w:pPr>
-      <w:proofErr w:type="spellStart"/>
-      <w:r>
-        <w:t>Fluxos</w:t>
-      </w:r>
-      <w:proofErr w:type="spellEnd"/>
-      <w:r>
-        <w:t xml:space="preserve"> </w:t>
-      </w:r>
-      <w:proofErr w:type="spellStart"/>
-      <w:r>
-        <w:t>Alternativos</w:t>
-      </w:r>
-      <w:proofErr w:type="spellEnd"/>
+      <w:r>
+        <w:t>Fluxos Alternativos</w:t>
+      </w:r>
     </w:p>
     <w:p>
       <w:pPr>
@@ -352,16 +298,8 @@
         <w:rPr>
           <w:lang w:val="pt-BR"/>
         </w:rPr>
-        <w:t xml:space="preserve">Se no passo </w:t>
-      </w:r>
-      <w:proofErr w:type="gramStart"/>
-      <w:r>
-        <w:rPr>
-          <w:lang w:val="pt-BR"/>
-        </w:rPr>
-        <w:t>1</w:t>
-      </w:r>
-      <w:proofErr w:type="gramEnd"/>
+        <w:t>Se no passo 1</w:t>
+      </w:r>
       <w:r>
         <w:rPr>
           <w:lang w:val="pt-BR"/>
@@ -448,16 +386,8 @@
         <w:rPr>
           <w:lang w:val="pt-BR"/>
         </w:rPr>
-        <w:t xml:space="preserve">Cenário </w:t>
-      </w:r>
-      <w:proofErr w:type="gramStart"/>
-      <w:r>
-        <w:rPr>
-          <w:lang w:val="pt-BR"/>
-        </w:rPr>
-        <w:t>1</w:t>
-      </w:r>
-      <w:proofErr w:type="gramEnd"/>
+        <w:t>Cenário 1</w:t>
+      </w:r>
     </w:p>
     <w:p>
       <w:pPr>
@@ -488,22 +418,8 @@
         <w:rPr>
           <w:lang w:val="pt-BR"/>
         </w:rPr>
-        <w:t>Cen</w:t>
-      </w:r>
-      <w:r>
-        <w:rPr>
-          <w:lang w:val="pt-BR"/>
-        </w:rPr>
-        <w:t xml:space="preserve">ário </w:t>
-      </w:r>
-      <w:proofErr w:type="gramStart"/>
-      <w:r>
-        <w:rPr>
-          <w:lang w:val="pt-BR"/>
-        </w:rPr>
-        <w:t>2</w:t>
-      </w:r>
-      <w:proofErr w:type="gramEnd"/>
+        <w:t>Cenário 2</w:t>
+      </w:r>
     </w:p>
     <w:p>
       <w:pPr>
@@ -513,21 +429,8 @@
           <w:numId w:val="6"/>
         </w:numPr>
       </w:pPr>
-      <w:proofErr w:type="spellStart"/>
-      <w:r>
-        <w:t>Passo</w:t>
-      </w:r>
-      <w:proofErr w:type="spellEnd"/>
-      <w:r>
-        <w:t xml:space="preserve"> do </w:t>
-      </w:r>
-      <w:proofErr w:type="spellStart"/>
-      <w:r>
-        <w:t>Fluxo</w:t>
-      </w:r>
-      <w:proofErr w:type="spellEnd"/>
-      <w:r>
-        <w:t xml:space="preserve"> Principal</w:t>
+      <w:r>
+        <w:t>Passo do Fluxo Principal</w:t>
       </w:r>
     </w:p>
     <w:p>
@@ -545,16 +448,8 @@
         <w:rPr>
           <w:lang w:val="pt-BR"/>
         </w:rPr>
-        <w:t xml:space="preserve">Fluxo Alternativo </w:t>
-      </w:r>
-      <w:proofErr w:type="gramStart"/>
-      <w:r>
-        <w:rPr>
-          <w:lang w:val="pt-BR"/>
-        </w:rPr>
-        <w:t>1</w:t>
-      </w:r>
-      <w:proofErr w:type="gramEnd"/>
+        <w:t>Fluxo Alternativo 1</w:t>
+      </w:r>
     </w:p>
     <w:p>
       <w:pPr>
@@ -619,47 +514,74 @@
       <w:pPr>
         <w:pStyle w:val="Corpodetexto"/>
         <w:rPr>
-          <w:b/>
-          <w:color w:val="0070C0"/>
-          <w:lang w:val="pt-BR"/>
-        </w:rPr>
-      </w:pPr>
-      <w:r>
-        <w:rPr>
-          <w:b/>
-          <w:color w:val="0070C0"/>
-          <w:lang w:val="pt-BR"/>
-        </w:rPr>
-        <w:t>Descrição dos campos da GUI</w:t>
-      </w:r>
-    </w:p>
-    <w:p>
-      <w:pPr>
-        <w:pStyle w:val="Corpodetexto"/>
-        <w:rPr>
-          <w:lang w:val="pt-BR"/>
-        </w:rPr>
-      </w:pPr>
-      <w:r>
-        <w:rPr>
-          <w:b/>
-          <w:color w:val="0070C0"/>
-          <w:lang w:val="pt-BR"/>
-        </w:rPr>
-        <w:t xml:space="preserve">Print </w:t>
-      </w:r>
-      <w:proofErr w:type="spellStart"/>
-      <w:r>
-        <w:rPr>
-          <w:b/>
-          <w:color w:val="0070C0"/>
-          <w:lang w:val="pt-BR"/>
-        </w:rPr>
-        <w:t>screen</w:t>
+          <w:lang w:val="pt-BR"/>
+        </w:rPr>
+      </w:pPr>
+      <w:r>
+        <w:rPr>
+          <w:lang w:val="pt-BR"/>
+        </w:rPr>
+        <w:t>O Administrador irá preencher com o ano que deseja seguindo do semestre</w:t>
       </w:r>
       <w:bookmarkStart w:id="0" w:name="_GoBack"/>
       <w:bookmarkEnd w:id="0"/>
-      <w:proofErr w:type="spellEnd"/>
+    </w:p>
+    <w:p>
+      <w:pPr>
+        <w:pStyle w:val="Corpodetexto"/>
+        <w:rPr>
+          <w:lang w:val="pt-BR"/>
+        </w:rPr>
+      </w:pPr>
+      <w:r>
+        <w:rPr>
+          <w:noProof/>
+          <w:lang w:val="pt-BR" w:eastAsia="pt-BR"/>
+        </w:rPr>
+        <w:lastRenderedPageBreak/>
+        <w:drawing>
+          <wp:inline distT="0" distB="0" distL="0" distR="0" wp14:anchorId="69AF04FB" wp14:editId="29AB7951">
+            <wp:extent cx="5080635" cy="2294626"/>
+            <wp:effectExtent l="0" t="0" r="5715" b="0"/>
+            <wp:docPr id="1" name="Imagem 1"/>
+            <wp:cNvGraphicFramePr>
+              <a:graphicFrameLocks xmlns:a="http://schemas.openxmlformats.org/drawingml/2006/main" noChangeAspect="1"/>
+            </wp:cNvGraphicFramePr>
+            <a:graphic xmlns:a="http://schemas.openxmlformats.org/drawingml/2006/main">
+              <a:graphicData uri="http://schemas.openxmlformats.org/drawingml/2006/picture">
+                <pic:pic xmlns:pic="http://schemas.openxmlformats.org/drawingml/2006/picture">
+                  <pic:nvPicPr>
+                    <pic:cNvPr id="1" name=""/>
+                    <pic:cNvPicPr/>
+                  </pic:nvPicPr>
+                  <pic:blipFill rotWithShape="1">
+                    <a:blip r:embed="rId7"/>
+                    <a:srcRect t="9954" r="49972" b="54265"/>
+                    <a:stretch/>
+                  </pic:blipFill>
+                  <pic:spPr bwMode="auto">
+                    <a:xfrm>
+                      <a:off x="0" y="0"/>
+                      <a:ext cx="5103141" cy="2304791"/>
+                    </a:xfrm>
+                    <a:prstGeom prst="rect">
+                      <a:avLst/>
+                    </a:prstGeom>
+                    <a:ln>
+                      <a:noFill/>
+                    </a:ln>
+                    <a:extLst>
+                      <a:ext uri="{53640926-AAD7-44D8-BBD7-CCE9431645EC}">
+                        <a14:shadowObscured xmlns:a14="http://schemas.microsoft.com/office/drawing/2010/main"/>
+                      </a:ext>
+                    </a:extLst>
+                  </pic:spPr>
+                </pic:pic>
+              </a:graphicData>
+            </a:graphic>
+          </wp:inline>
+        </w:drawing>
+      </w:r>
     </w:p>
     <w:sectPr>
       <w:headerReference w:type="default" r:id="rId8"/>
@@ -674,7 +596,7 @@
 </file>
 
 <file path=word/endnotes.xml><?xml version="1.0" encoding="utf-8"?>
-<w:endnotes xmlns:wpc="http://schemas.microsoft.com/office/word/2010/wordprocessingCanvas" xmlns:mc="http://schemas.openxmlformats.org/markup-compatibility/2006" xmlns:o="urn:schemas-microsoft-com:office:office" xmlns:r="http://schemas.openxmlformats.org/officeDocument/2006/relationships" xmlns:m="http://schemas.openxmlformats.org/officeDocument/2006/math" xmlns:v="urn:schemas-microsoft-com:vml" xmlns:wp14="http://schemas.microsoft.com/office/word/2010/wordprocessingDrawing" xmlns:wp="http://schemas.openxmlformats.org/drawingml/2006/wordprocessingDrawing" xmlns:w10="urn:schemas-microsoft-com:office:word" xmlns:w="http://schemas.openxmlformats.org/wordprocessingml/2006/main" xmlns:w14="http://schemas.microsoft.com/office/word/2010/wordml" xmlns:wpg="http://schemas.microsoft.com/office/word/2010/wordprocessingGroup" xmlns:wpi="http://schemas.microsoft.com/office/word/2010/wordprocessingInk" xmlns:wne="http://schemas.microsoft.com/office/word/2006/wordml" xmlns:wps="http://schemas.microsoft.com/office/word/2010/wordprocessingShape" mc:Ignorable="w14 wp14">
+<w:endnotes xmlns:wpc="http://schemas.microsoft.com/office/word/2010/wordprocessingCanvas" xmlns:mc="http://schemas.openxmlformats.org/markup-compatibility/2006" xmlns:o="urn:schemas-microsoft-com:office:office" xmlns:r="http://schemas.openxmlformats.org/officeDocument/2006/relationships" xmlns:m="http://schemas.openxmlformats.org/officeDocument/2006/math" xmlns:v="urn:schemas-microsoft-com:vml" xmlns:wp14="http://schemas.microsoft.com/office/word/2010/wordprocessingDrawing" xmlns:wp="http://schemas.openxmlformats.org/drawingml/2006/wordprocessingDrawing" xmlns:w10="urn:schemas-microsoft-com:office:word" xmlns:w="http://schemas.openxmlformats.org/wordprocessingml/2006/main" xmlns:w14="http://schemas.microsoft.com/office/word/2010/wordml" xmlns:w15="http://schemas.microsoft.com/office/word/2012/wordml" xmlns:wpg="http://schemas.microsoft.com/office/word/2010/wordprocessingGroup" xmlns:wpi="http://schemas.microsoft.com/office/word/2010/wordprocessingInk" xmlns:wne="http://schemas.microsoft.com/office/word/2006/wordml" xmlns:wps="http://schemas.microsoft.com/office/word/2010/wordprocessingShape" mc:Ignorable="w14 w15 wp14">
   <w:endnote w:type="separator" w:id="-1">
     <w:p>
       <w:r>
@@ -693,7 +615,7 @@
 </file>
 
 <file path=word/footer1.xml><?xml version="1.0" encoding="utf-8"?>
-<w:ftr xmlns:wpc="http://schemas.microsoft.com/office/word/2010/wordprocessingCanvas" xmlns:mc="http://schemas.openxmlformats.org/markup-compatibility/2006" xmlns:o="urn:schemas-microsoft-com:office:office" xmlns:r="http://schemas.openxmlformats.org/officeDocument/2006/relationships" xmlns:m="http://schemas.openxmlformats.org/officeDocument/2006/math" xmlns:v="urn:schemas-microsoft-com:vml" xmlns:wp14="http://schemas.microsoft.com/office/word/2010/wordprocessingDrawing" xmlns:wp="http://schemas.openxmlformats.org/drawingml/2006/wordprocessingDrawing" xmlns:w10="urn:schemas-microsoft-com:office:word" xmlns:w="http://schemas.openxmlformats.org/wordprocessingml/2006/main" xmlns:w14="http://schemas.microsoft.com/office/word/2010/wordml" xmlns:wpg="http://schemas.microsoft.com/office/word/2010/wordprocessingGroup" xmlns:wpi="http://schemas.microsoft.com/office/word/2010/wordprocessingInk" xmlns:wne="http://schemas.microsoft.com/office/word/2006/wordml" xmlns:wps="http://schemas.microsoft.com/office/word/2010/wordprocessingShape" mc:Ignorable="w14 wp14">
+<w:ftr xmlns:wpc="http://schemas.microsoft.com/office/word/2010/wordprocessingCanvas" xmlns:mc="http://schemas.openxmlformats.org/markup-compatibility/2006" xmlns:o="urn:schemas-microsoft-com:office:office" xmlns:r="http://schemas.openxmlformats.org/officeDocument/2006/relationships" xmlns:m="http://schemas.openxmlformats.org/officeDocument/2006/math" xmlns:v="urn:schemas-microsoft-com:vml" xmlns:wp14="http://schemas.microsoft.com/office/word/2010/wordprocessingDrawing" xmlns:wp="http://schemas.openxmlformats.org/drawingml/2006/wordprocessingDrawing" xmlns:w10="urn:schemas-microsoft-com:office:word" xmlns:w="http://schemas.openxmlformats.org/wordprocessingml/2006/main" xmlns:w14="http://schemas.microsoft.com/office/word/2010/wordml" xmlns:w15="http://schemas.microsoft.com/office/word/2012/wordml" xmlns:wpg="http://schemas.microsoft.com/office/word/2010/wordprocessingGroup" xmlns:wpi="http://schemas.microsoft.com/office/word/2010/wordprocessingInk" xmlns:wne="http://schemas.microsoft.com/office/word/2006/wordml" xmlns:wps="http://schemas.microsoft.com/office/word/2010/wordprocessingShape" mc:Ignorable="w14 w15 wp14">
   <w:tbl>
     <w:tblPr>
       <w:tblW w:w="0" w:type="auto"/>
@@ -769,19 +691,11 @@
               <w:sz w:val="20"/>
             </w:rPr>
           </w:pPr>
-          <w:proofErr w:type="spellStart"/>
           <w:r>
             <w:rPr>
               <w:sz w:val="20"/>
             </w:rPr>
-            <w:t>Página</w:t>
-          </w:r>
-          <w:proofErr w:type="spellEnd"/>
-          <w:r>
-            <w:rPr>
-              <w:sz w:val="20"/>
-            </w:rPr>
-            <w:t xml:space="preserve"> </w:t>
+            <w:t xml:space="preserve">Página </w:t>
           </w:r>
           <w:r>
             <w:rPr>
@@ -887,7 +801,7 @@
 </file>
 
 <file path=word/footnotes.xml><?xml version="1.0" encoding="utf-8"?>
-<w:footnotes xmlns:wpc="http://schemas.microsoft.com/office/word/2010/wordprocessingCanvas" xmlns:mc="http://schemas.openxmlformats.org/markup-compatibility/2006" xmlns:o="urn:schemas-microsoft-com:office:office" xmlns:r="http://schemas.openxmlformats.org/officeDocument/2006/relationships" xmlns:m="http://schemas.openxmlformats.org/officeDocument/2006/math" xmlns:v="urn:schemas-microsoft-com:vml" xmlns:wp14="http://schemas.microsoft.com/office/word/2010/wordprocessingDrawing" xmlns:wp="http://schemas.openxmlformats.org/drawingml/2006/wordprocessingDrawing" xmlns:w10="urn:schemas-microsoft-com:office:word" xmlns:w="http://schemas.openxmlformats.org/wordprocessingml/2006/main" xmlns:w14="http://schemas.microsoft.com/office/word/2010/wordml" xmlns:wpg="http://schemas.microsoft.com/office/word/2010/wordprocessingGroup" xmlns:wpi="http://schemas.microsoft.com/office/word/2010/wordprocessingInk" xmlns:wne="http://schemas.microsoft.com/office/word/2006/wordml" xmlns:wps="http://schemas.microsoft.com/office/word/2010/wordprocessingShape" mc:Ignorable="w14 wp14">
+<w:footnotes xmlns:wpc="http://schemas.microsoft.com/office/word/2010/wordprocessingCanvas" xmlns:mc="http://schemas.openxmlformats.org/markup-compatibility/2006" xmlns:o="urn:schemas-microsoft-com:office:office" xmlns:r="http://schemas.openxmlformats.org/officeDocument/2006/relationships" xmlns:m="http://schemas.openxmlformats.org/officeDocument/2006/math" xmlns:v="urn:schemas-microsoft-com:vml" xmlns:wp14="http://schemas.microsoft.com/office/word/2010/wordprocessingDrawing" xmlns:wp="http://schemas.openxmlformats.org/drawingml/2006/wordprocessingDrawing" xmlns:w10="urn:schemas-microsoft-com:office:word" xmlns:w="http://schemas.openxmlformats.org/wordprocessingml/2006/main" xmlns:w14="http://schemas.microsoft.com/office/word/2010/wordml" xmlns:w15="http://schemas.microsoft.com/office/word/2012/wordml" xmlns:wpg="http://schemas.microsoft.com/office/word/2010/wordprocessingGroup" xmlns:wpi="http://schemas.microsoft.com/office/word/2010/wordprocessingInk" xmlns:wne="http://schemas.microsoft.com/office/word/2006/wordml" xmlns:wps="http://schemas.microsoft.com/office/word/2010/wordprocessingShape" mc:Ignorable="w14 w15 wp14">
   <w:footnote w:type="separator" w:id="-1">
     <w:p>
       <w:r>
@@ -906,7 +820,7 @@
 </file>
 
 <file path=word/header1.xml><?xml version="1.0" encoding="utf-8"?>
-<w:hdr xmlns:wpc="http://schemas.microsoft.com/office/word/2010/wordprocessingCanvas" xmlns:mc="http://schemas.openxmlformats.org/markup-compatibility/2006" xmlns:o="urn:schemas-microsoft-com:office:office" xmlns:r="http://schemas.openxmlformats.org/officeDocument/2006/relationships" xmlns:m="http://schemas.openxmlformats.org/officeDocument/2006/math" xmlns:v="urn:schemas-microsoft-com:vml" xmlns:wp14="http://schemas.microsoft.com/office/word/2010/wordprocessingDrawing" xmlns:wp="http://schemas.openxmlformats.org/drawingml/2006/wordprocessingDrawing" xmlns:w10="urn:schemas-microsoft-com:office:word" xmlns:w="http://schemas.openxmlformats.org/wordprocessingml/2006/main" xmlns:w14="http://schemas.microsoft.com/office/word/2010/wordml" xmlns:wpg="http://schemas.microsoft.com/office/word/2010/wordprocessingGroup" xmlns:wpi="http://schemas.microsoft.com/office/word/2010/wordprocessingInk" xmlns:wne="http://schemas.microsoft.com/office/word/2006/wordml" xmlns:wps="http://schemas.microsoft.com/office/word/2010/wordprocessingShape" mc:Ignorable="w14 wp14">
+<w:hdr xmlns:wpc="http://schemas.microsoft.com/office/word/2010/wordprocessingCanvas" xmlns:mc="http://schemas.openxmlformats.org/markup-compatibility/2006" xmlns:o="urn:schemas-microsoft-com:office:office" xmlns:r="http://schemas.openxmlformats.org/officeDocument/2006/relationships" xmlns:m="http://schemas.openxmlformats.org/officeDocument/2006/math" xmlns:v="urn:schemas-microsoft-com:vml" xmlns:wp14="http://schemas.microsoft.com/office/word/2010/wordprocessingDrawing" xmlns:wp="http://schemas.openxmlformats.org/drawingml/2006/wordprocessingDrawing" xmlns:w10="urn:schemas-microsoft-com:office:word" xmlns:w="http://schemas.openxmlformats.org/wordprocessingml/2006/main" xmlns:w14="http://schemas.microsoft.com/office/word/2010/wordml" xmlns:w15="http://schemas.microsoft.com/office/word/2012/wordml" xmlns:wpg="http://schemas.microsoft.com/office/word/2010/wordprocessingGroup" xmlns:wpi="http://schemas.microsoft.com/office/word/2010/wordprocessingInk" xmlns:wne="http://schemas.microsoft.com/office/word/2006/wordml" xmlns:wps="http://schemas.microsoft.com/office/word/2010/wordprocessingShape" mc:Ignorable="w14 w15 wp14">
   <w:tbl>
     <w:tblPr>
       <w:tblW w:w="0" w:type="auto"/>
@@ -1015,17 +929,8 @@
               <w:sz w:val="20"/>
               <w:lang w:val="pt-BR"/>
             </w:rPr>
-            <w:t xml:space="preserve">  Data:</w:t>
+            <w:t xml:space="preserve">  Data:  </w:t>
           </w:r>
-          <w:proofErr w:type="gramStart"/>
-          <w:r>
-            <w:rPr>
-              <w:sz w:val="20"/>
-              <w:lang w:val="pt-BR"/>
-            </w:rPr>
-            <w:t xml:space="preserve">  </w:t>
-          </w:r>
-          <w:proofErr w:type="gramEnd"/>
           <w:r>
             <w:rPr>
               <w:sz w:val="20"/>
@@ -1049,7 +954,7 @@
 </file>
 
 <file path=word/numbering.xml><?xml version="1.0" encoding="utf-8"?>
-<w:numbering xmlns:wpc="http://schemas.microsoft.com/office/word/2010/wordprocessingCanvas" xmlns:mc="http://schemas.openxmlformats.org/markup-compatibility/2006" xmlns:o="urn:schemas-microsoft-com:office:office" xmlns:r="http://schemas.openxmlformats.org/officeDocument/2006/relationships" xmlns:m="http://schemas.openxmlformats.org/officeDocument/2006/math" xmlns:v="urn:schemas-microsoft-com:vml" xmlns:wp14="http://schemas.microsoft.com/office/word/2010/wordprocessingDrawing" xmlns:wp="http://schemas.openxmlformats.org/drawingml/2006/wordprocessingDrawing" xmlns:w10="urn:schemas-microsoft-com:office:word" xmlns:w="http://schemas.openxmlformats.org/wordprocessingml/2006/main" xmlns:w14="http://schemas.microsoft.com/office/word/2010/wordml" xmlns:wpg="http://schemas.microsoft.com/office/word/2010/wordprocessingGroup" xmlns:wpi="http://schemas.microsoft.com/office/word/2010/wordprocessingInk" xmlns:wne="http://schemas.microsoft.com/office/word/2006/wordml" xmlns:wps="http://schemas.microsoft.com/office/word/2010/wordprocessingShape" mc:Ignorable="w14 wp14">
+<w:numbering xmlns:wpc="http://schemas.microsoft.com/office/word/2010/wordprocessingCanvas" xmlns:mc="http://schemas.openxmlformats.org/markup-compatibility/2006" xmlns:o="urn:schemas-microsoft-com:office:office" xmlns:r="http://schemas.openxmlformats.org/officeDocument/2006/relationships" xmlns:m="http://schemas.openxmlformats.org/officeDocument/2006/math" xmlns:v="urn:schemas-microsoft-com:vml" xmlns:wp14="http://schemas.microsoft.com/office/word/2010/wordprocessingDrawing" xmlns:wp="http://schemas.openxmlformats.org/drawingml/2006/wordprocessingDrawing" xmlns:w10="urn:schemas-microsoft-com:office:word" xmlns:w="http://schemas.openxmlformats.org/wordprocessingml/2006/main" xmlns:w14="http://schemas.microsoft.com/office/word/2010/wordml" xmlns:w15="http://schemas.microsoft.com/office/word/2012/wordml" xmlns:wpg="http://schemas.microsoft.com/office/word/2010/wordprocessingGroup" xmlns:wpi="http://schemas.microsoft.com/office/word/2010/wordprocessingInk" xmlns:wne="http://schemas.microsoft.com/office/word/2006/wordml" xmlns:wps="http://schemas.microsoft.com/office/word/2010/wordprocessingShape" mc:Ignorable="w14 w15 wp14">
   <w:abstractNum w:abstractNumId="0">
     <w:nsid w:val="FFFFFFFB"/>
     <w:multiLevelType w:val="multilevel"/>
@@ -1844,7 +1749,7 @@
 </file>
 
 <file path=word/styles.xml><?xml version="1.0" encoding="utf-8"?>
-<w:styles xmlns:mc="http://schemas.openxmlformats.org/markup-compatibility/2006" xmlns:r="http://schemas.openxmlformats.org/officeDocument/2006/relationships" xmlns:w="http://schemas.openxmlformats.org/wordprocessingml/2006/main" xmlns:w14="http://schemas.microsoft.com/office/word/2010/wordml" mc:Ignorable="w14">
+<w:styles xmlns:mc="http://schemas.openxmlformats.org/markup-compatibility/2006" xmlns:r="http://schemas.openxmlformats.org/officeDocument/2006/relationships" xmlns:w="http://schemas.openxmlformats.org/wordprocessingml/2006/main" xmlns:w14="http://schemas.microsoft.com/office/word/2010/wordml" xmlns:w15="http://schemas.microsoft.com/office/word/2012/wordml" mc:Ignorable="w14 w15">
   <w:docDefaults>
     <w:rPrDefault>
       <w:rPr>
@@ -1854,578 +1759,378 @@
     </w:rPrDefault>
     <w:pPrDefault/>
   </w:docDefaults>
-  <w:latentStyles w:defLockedState="0" w:defUIPriority="99" w:defSemiHidden="1" w:defUnhideWhenUsed="1" w:defQFormat="0" w:count="267">
-    <w:lsdException w:name="Normal" w:semiHidden="0" w:uiPriority="0" w:unhideWhenUsed="0" w:qFormat="1"/>
-    <w:lsdException w:name="heading 1" w:semiHidden="0" w:uiPriority="9" w:unhideWhenUsed="0" w:qFormat="1"/>
-    <w:lsdException w:name="heading 2" w:semiHidden="0" w:uiPriority="9" w:unhideWhenUsed="0" w:qFormat="1"/>
-    <w:lsdException w:name="heading 3" w:semiHidden="0" w:uiPriority="9" w:unhideWhenUsed="0" w:qFormat="1"/>
-    <w:lsdException w:name="heading 4" w:semiHidden="0" w:uiPriority="9" w:unhideWhenUsed="0" w:qFormat="1"/>
-    <w:lsdException w:name="heading 5" w:semiHidden="0" w:uiPriority="9" w:unhideWhenUsed="0" w:qFormat="1"/>
-    <w:lsdException w:name="heading 6" w:semiHidden="0" w:uiPriority="9" w:unhideWhenUsed="0" w:qFormat="1"/>
-    <w:lsdException w:name="heading 7" w:semiHidden="0" w:uiPriority="9" w:unhideWhenUsed="0" w:qFormat="1"/>
-    <w:lsdException w:name="heading 8" w:semiHidden="0" w:uiPriority="9" w:unhideWhenUsed="0" w:qFormat="1"/>
-    <w:lsdException w:name="heading 9" w:semiHidden="0" w:uiPriority="9" w:unhideWhenUsed="0" w:qFormat="1"/>
-    <w:lsdException w:name="toc 1" w:uiPriority="39"/>
-    <w:lsdException w:name="toc 2" w:uiPriority="39"/>
-    <w:lsdException w:name="toc 3" w:uiPriority="39"/>
-    <w:lsdException w:name="toc 4" w:uiPriority="39"/>
-    <w:lsdException w:name="toc 5" w:uiPriority="39"/>
-    <w:lsdException w:name="toc 6" w:uiPriority="39"/>
-    <w:lsdException w:name="toc 7" w:uiPriority="39"/>
-    <w:lsdException w:name="toc 8" w:uiPriority="39"/>
-    <w:lsdException w:name="toc 9" w:uiPriority="39"/>
-    <w:lsdException w:name="caption" w:uiPriority="35" w:qFormat="1"/>
-    <w:lsdException w:name="Title" w:semiHidden="0" w:uiPriority="10" w:unhideWhenUsed="0" w:qFormat="1"/>
-    <w:lsdException w:name="Default Paragraph Font" w:uiPriority="1"/>
-    <w:lsdException w:name="Subtitle" w:semiHidden="0" w:uiPriority="11" w:unhideWhenUsed="0" w:qFormat="1"/>
-    <w:lsdException w:name="Strong" w:semiHidden="0" w:uiPriority="22" w:unhideWhenUsed="0" w:qFormat="1"/>
-    <w:lsdException w:name="Emphasis" w:semiHidden="0" w:uiPriority="20" w:unhideWhenUsed="0" w:qFormat="1"/>
-    <w:lsdException w:name="Table Grid" w:semiHidden="0" w:uiPriority="59" w:unhideWhenUsed="0"/>
-    <w:lsdException w:name="Placeholder Text" w:unhideWhenUsed="0"/>
-    <w:lsdException w:name="No Spacing" w:semiHidden="0" w:uiPriority="1" w:unhideWhenUsed="0" w:qFormat="1"/>
-    <w:lsdException w:name="Light Shading" w:semiHidden="0" w:uiPriority="60" w:unhideWhenUsed="0"/>
-    <w:lsdException w:name="Light List" w:semiHidden="0" w:uiPriority="61" w:unhideWhenUsed="0"/>
-    <w:lsdException w:name="Light Grid" w:semiHidden="0" w:uiPriority="62" w:unhideWhenUsed="0"/>
-    <w:lsdException w:name="Medium Shading 1" w:semiHidden="0" w:uiPriority="63" w:unhideWhenUsed="0"/>
-    <w:lsdException w:name="Medium Shading 2" w:semiHidden="0" w:uiPriority="64" w:unhideWhenUsed="0"/>
-    <w:lsdException w:name="Medium List 1" w:semiHidden="0" w:uiPriority="65" w:unhideWhenUsed="0"/>
-    <w:lsdException w:name="Medium List 2" w:semiHidden="0" w:uiPriority="66" w:unhideWhenUsed="0"/>
-    <w:lsdException w:name="Medium Grid 1" w:semiHidden="0" w:uiPriority="67" w:unhideWhenUsed="0"/>
-    <w:lsdException w:name="Medium Grid 2" w:semiHidden="0" w:uiPriority="68" w:unhideWhenUsed="0"/>
-    <w:lsdException w:name="Medium Grid 3" w:semiHidden="0" w:uiPriority="69" w:unhideWhenUsed="0"/>
-    <w:lsdException w:name="Dark List" w:semiHidden="0" w:uiPriority="70" w:unhideWhenUsed="0"/>
-    <w:lsdException w:name="Colorful Shading" w:semiHidden="0" w:uiPriority="71" w:unhideWhenUsed="0"/>
-    <w:lsdException w:name="Colorful List" w:semiHidden="0" w:uiPriority="72" w:unhideWhenUsed="0"/>
-    <w:lsdException w:name="Colorful Grid" w:semiHidden="0" w:uiPriority="73" w:unhideWhenUsed="0"/>
-    <w:lsdException w:name="Light Shading Accent 1" w:semiHidden="0" w:uiPriority="60" w:unhideWhenUsed="0"/>
-    <w:lsdException w:name="Light List Accent 1" w:semiHidden="0" w:uiPriority="61" w:unhideWhenUsed="0"/>
-    <w:lsdException w:name="Light Grid Accent 1" w:semiHidden="0" w:uiPriority="62" w:unhideWhenUsed="0"/>
-    <w:lsdException w:name="Medium Shading 1 Accent 1" w:semiHidden="0" w:uiPriority="63" w:unhideWhenUsed="0"/>
-    <w:lsdException w:name="Medium Shading 2 Accent 1" w:semiHidden="0" w:uiPriority="64" w:unhideWhenUsed="0"/>
-    <w:lsdException w:name="Medium List 1 Accent 1" w:semiHidden="0" w:uiPriority="65" w:unhideWhenUsed="0"/>
-    <w:lsdException w:name="Revision" w:unhideWhenUsed="0"/>
-    <w:lsdException w:name="List Paragraph" w:semiHidden="0" w:uiPriority="34" w:unhideWhenUsed="0" w:qFormat="1"/>
-    <w:lsdException w:name="Quote" w:semiHidden="0" w:uiPriority="29" w:unhideWhenUsed="0" w:qFormat="1"/>
-    <w:lsdException w:name="Intense Quote" w:semiHidden="0" w:uiPriority="30" w:unhideWhenUsed="0" w:qFormat="1"/>
-    <w:lsdException w:name="Medium List 2 Accent 1" w:semiHidden="0" w:uiPriority="66" w:unhideWhenUsed="0"/>
-    <w:lsdException w:name="Medium Grid 1 Accent 1" w:semiHidden="0" w:uiPriority="67" w:unhideWhenUsed="0"/>
-    <w:lsdException w:name="Medium Grid 2 Accent 1" w:semiHidden="0" w:uiPriority="68" w:unhideWhenUsed="0"/>
-    <w:lsdException w:name="Medium Grid 3 Accent 1" w:semiHidden="0" w:uiPriority="69" w:unhideWhenUsed="0"/>
-    <w:lsdException w:name="Dark List Accent 1" w:semiHidden="0" w:uiPriority="70" w:unhideWhenUsed="0"/>
-    <w:lsdException w:name="Colorful Shading Accent 1" w:semiHidden="0" w:uiPriority="71" w:unhideWhenUsed="0"/>
-    <w:lsdException w:name="Colorful List Accent 1" w:semiHidden="0" w:uiPriority="72" w:unhideWhenUsed="0"/>
-    <w:lsdException w:name="Colorful Grid Accent 1" w:semiHidden="0" w:uiPriority="73" w:unhideWhenUsed="0"/>
-    <w:lsdException w:name="Light Shading Accent 2" w:semiHidden="0" w:uiPriority="60" w:unhideWhenUsed="0"/>
-    <w:lsdException w:name="Light List Accent 2" w:semiHidden="0" w:uiPriority="61" w:unhideWhenUsed="0"/>
-    <w:lsdException w:name="Light Grid Accent 2" w:semiHidden="0" w:uiPriority="62" w:unhideWhenUsed="0"/>
-    <w:lsdException w:name="Medium Shading 1 Accent 2" w:semiHidden="0" w:uiPriority="63" w:unhideWhenUsed="0"/>
-    <w:lsdException w:name="Medium Shading 2 Accent 2" w:semiHidden="0" w:uiPriority="64" w:unhideWhenUsed="0"/>
-    <w:lsdException w:name="Medium List 1 Accent 2" w:semiHidden="0" w:uiPriority="65" w:unhideWhenUsed="0"/>
-    <w:lsdException w:name="Medium List 2 Accent 2" w:semiHidden="0" w:uiPriority="66" w:unhideWhenUsed="0"/>
-    <w:lsdException w:name="Medium Grid 1 Accent 2" w:semiHidden="0" w:uiPriority="67" w:unhideWhenUsed="0"/>
-    <w:lsdException w:name="Medium Grid 2 Accent 2" w:semiHidden="0" w:uiPriority="68" w:unhideWhenUsed="0"/>
-    <w:lsdException w:name="Medium Grid 3 Accent 2" w:semiHidden="0" w:uiPriority="69" w:unhideWhenUsed="0"/>
-    <w:lsdException w:name="Dark List Accent 2" w:semiHidden="0" w:uiPriority="70" w:unhideWhenUsed="0"/>
-    <w:lsdException w:name="Colorful Shading Accent 2" w:semiHidden="0" w:uiPriority="71" w:unhideWhenUsed="0"/>
-    <w:lsdException w:name="Colorful List Accent 2" w:semiHidden="0" w:uiPriority="72" w:unhideWhenUsed="0"/>
-    <w:lsdException w:name="Colorful Grid Accent 2" w:semiHidden="0" w:uiPriority="73" w:unhideWhenUsed="0"/>
-    <w:lsdException w:name="Light Shading Accent 3" w:semiHidden="0" w:uiPriority="60" w:unhideWhenUsed="0"/>
-    <w:lsdException w:name="Light List Accent 3" w:semiHidden="0" w:uiPriority="61" w:unhideWhenUsed="0"/>
-    <w:lsdException w:name="Light Grid Accent 3" w:semiHidden="0" w:uiPriority="62" w:unhideWhenUsed="0"/>
-    <w:lsdException w:name="Medium Shading 1 Accent 3" w:semiHidden="0" w:uiPriority="63" w:unhideWhenUsed="0"/>
-    <w:lsdException w:name="Medium Shading 2 Accent 3" w:semiHidden="0" w:uiPriority="64" w:unhideWhenUsed="0"/>
-    <w:lsdException w:name="Medium List 1 Accent 3" w:semiHidden="0" w:uiPriority="65" w:unhideWhenUsed="0"/>
-    <w:lsdException w:name="Medium List 2 Accent 3" w:semiHidden="0" w:uiPriority="66" w:unhideWhenUsed="0"/>
-    <w:lsdException w:name="Medium Grid 1 Accent 3" w:semiHidden="0" w:uiPriority="67" w:unhideWhenUsed="0"/>
-    <w:lsdException w:name="Medium Grid 2 Accent 3" w:semiHidden="0" w:uiPriority="68" w:unhideWhenUsed="0"/>
-    <w:lsdException w:name="Medium Grid 3 Accent 3" w:semiHidden="0" w:uiPriority="69" w:unhideWhenUsed="0"/>
-    <w:lsdException w:name="Dark List Accent 3" w:semiHidden="0" w:uiPriority="70" w:unhideWhenUsed="0"/>
-    <w:lsdException w:name="Colorful Shading Accent 3" w:semiHidden="0" w:uiPriority="71" w:unhideWhenUsed="0"/>
-    <w:lsdException w:name="Colorful List Accent 3" w:semiHidden="0" w:uiPriority="72" w:unhideWhenUsed="0"/>
-    <w:lsdException w:name="Colorful Grid Accent 3" w:semiHidden="0" w:uiPriority="73" w:unhideWhenUsed="0"/>
-    <w:lsdException w:name="Light Shading Accent 4" w:semiHidden="0" w:uiPriority="60" w:unhideWhenUsed="0"/>
-    <w:lsdException w:name="Light List Accent 4" w:semiHidden="0" w:uiPriority="61" w:unhideWhenUsed="0"/>
-    <w:lsdException w:name="Light Grid Accent 4" w:semiHidden="0" w:uiPriority="62" w:unhideWhenUsed="0"/>
-    <w:lsdException w:name="Medium Shading 1 Accent 4" w:semiHidden="0" w:uiPriority="63" w:unhideWhenUsed="0"/>
-    <w:lsdException w:name="Medium Shading 2 Accent 4" w:semiHidden="0" w:uiPriority="64" w:unhideWhenUsed="0"/>
-    <w:lsdException w:name="Medium List 1 Accent 4" w:semiHidden="0" w:uiPriority="65" w:unhideWhenUsed="0"/>
-    <w:lsdException w:name="Medium List 2 Accent 4" w:semiHidden="0" w:uiPriority="66" w:unhideWhenUsed="0"/>
-    <w:lsdException w:name="Medium Grid 1 Accent 4" w:semiHidden="0" w:uiPriority="67" w:unhideWhenUsed="0"/>
-    <w:lsdException w:name="Medium Grid 2 Accent 4" w:semiHidden="0" w:uiPriority="68" w:unhideWhenUsed="0"/>
-    <w:lsdException w:name="Medium Grid 3 Accent 4" w:semiHidden="0" w:uiPriority="69" w:unhideWhenUsed="0"/>
-    <w:lsdException w:name="Dark List Accent 4" w:semiHidden="0" w:uiPriority="70" w:unhideWhenUsed="0"/>
-    <w:lsdException w:name="Colorful Shading Accent 4" w:semiHidden="0" w:uiPriority="71" w:unhideWhenUsed="0"/>
-    <w:lsdException w:name="Colorful List Accent 4" w:semiHidden="0" w:uiPriority="72" w:unhideWhenUsed="0"/>
-    <w:lsdException w:name="Colorful Grid Accent 4" w:semiHidden="0" w:uiPriority="73" w:unhideWhenUsed="0"/>
-    <w:lsdException w:name="Light Shading Accent 5" w:semiHidden="0" w:uiPriority="60" w:unhideWhenUsed="0"/>
-    <w:lsdException w:name="Light List Accent 5" w:semiHidden="0" w:uiPriority="61" w:unhideWhenUsed="0"/>
-    <w:lsdException w:name="Light Grid Accent 5" w:semiHidden="0" w:uiPriority="62" w:unhideWhenUsed="0"/>
-    <w:lsdException w:name="Medium Shading 1 Accent 5" w:semiHidden="0" w:uiPriority="63" w:unhideWhenUsed="0"/>
-    <w:lsdException w:name="Medium Shading 2 Accent 5" w:semiHidden="0" w:uiPriority="64" w:unhideWhenUsed="0"/>
-    <w:lsdException w:name="Medium List 1 Accent 5" w:semiHidden="0" w:uiPriority="65" w:unhideWhenUsed="0"/>
-    <w:lsdException w:name="Medium List 2 Accent 5" w:semiHidden="0" w:uiPriority="66" w:unhideWhenUsed="0"/>
-    <w:lsdException w:name="Medium Grid 1 Accent 5" w:semiHidden="0" w:uiPriority="67" w:unhideWhenUsed="0"/>
-    <w:lsdException w:name="Medium Grid 2 Accent 5" w:semiHidden="0" w:uiPriority="68" w:unhideWhenUsed="0"/>
-    <w:lsdException w:name="Medium Grid 3 Accent 5" w:semiHidden="0" w:uiPriority="69" w:unhideWhenUsed="0"/>
-    <w:lsdException w:name="Dark List Accent 5" w:semiHidden="0" w:uiPriority="70" w:unhideWhenUsed="0"/>
-    <w:lsdException w:name="Colorful Shading Accent 5" w:semiHidden="0" w:uiPriority="71" w:unhideWhenUsed="0"/>
-    <w:lsdException w:name="Colorful List Accent 5" w:semiHidden="0" w:uiPriority="72" w:unhideWhenUsed="0"/>
-    <w:lsdException w:name="Colorful Grid Accent 5" w:semiHidden="0" w:uiPriority="73" w:unhideWhenUsed="0"/>
-    <w:lsdException w:name="Light Shading Accent 6" w:semiHidden="0" w:uiPriority="60" w:unhideWhenUsed="0"/>
-    <w:lsdException w:name="Light List Accent 6" w:semiHidden="0" w:uiPriority="61" w:unhideWhenUsed="0"/>
-    <w:lsdException w:name="Light Grid Accent 6" w:semiHidden="0" w:uiPriority="62" w:unhideWhenUsed="0"/>
-    <w:lsdException w:name="Medium Shading 1 Accent 6" w:semiHidden="0" w:uiPriority="63" w:unhideWhenUsed="0"/>
-    <w:lsdException w:name="Medium Shading 2 Accent 6" w:semiHidden="0" w:uiPriority="64" w:unhideWhenUsed="0"/>
-    <w:lsdException w:name="Medium List 1 Accent 6" w:semiHidden="0" w:uiPriority="65" w:unhideWhenUsed="0"/>
-    <w:lsdException w:name="Medium List 2 Accent 6" w:semiHidden="0" w:uiPriority="66" w:unhideWhenUsed="0"/>
-    <w:lsdException w:name="Medium Grid 1 Accent 6" w:semiHidden="0" w:uiPriority="67" w:unhideWhenUsed="0"/>
-    <w:lsdException w:name="Medium Grid 2 Accent 6" w:semiHidden="0" w:uiPriority="68" w:unhideWhenUsed="0"/>
-    <w:lsdException w:name="Medium Grid 3 Accent 6" w:semiHidden="0" w:uiPriority="69" w:unhideWhenUsed="0"/>
-    <w:lsdException w:name="Dark List Accent 6" w:semiHidden="0" w:uiPriority="70" w:unhideWhenUsed="0"/>
-    <w:lsdException w:name="Colorful Shading Accent 6" w:semiHidden="0" w:uiPriority="71" w:unhideWhenUsed="0"/>
-    <w:lsdException w:name="Colorful List Accent 6" w:semiHidden="0" w:uiPriority="72" w:unhideWhenUsed="0"/>
-    <w:lsdException w:name="Colorful Grid Accent 6" w:semiHidden="0" w:uiPriority="73" w:unhideWhenUsed="0"/>
-    <w:lsdException w:name="Subtle Emphasis" w:semiHidden="0" w:uiPriority="19" w:unhideWhenUsed="0" w:qFormat="1"/>
-    <w:lsdException w:name="Intense Emphasis" w:semiHidden="0" w:uiPriority="21" w:unhideWhenUsed="0" w:qFormat="1"/>
-    <w:lsdException w:name="Subtle Reference" w:semiHidden="0" w:uiPriority="31" w:unhideWhenUsed="0" w:qFormat="1"/>
-    <w:lsdException w:name="Intense Reference" w:semiHidden="0" w:uiPriority="32" w:unhideWhenUsed="0" w:qFormat="1"/>
-    <w:lsdException w:name="Book Title" w:semiHidden="0" w:uiPriority="33" w:unhideWhenUsed="0" w:qFormat="1"/>
-    <w:lsdException w:name="Bibliography" w:uiPriority="37"/>
-    <w:lsdException w:name="TOC Heading" w:uiPriority="39" w:qFormat="1"/>
-  </w:latentStyles>
-  <w:style w:type="paragraph" w:default="1" w:styleId="Normal">
-    <w:name w:val="Normal"/>
-    <w:qFormat/>
-    <w:rPr>
-      <w:sz w:val="24"/>
-      <w:szCs w:val="24"/>
-    </w:rPr>
-  </w:style>
-  <w:style w:type="paragraph" w:styleId="Ttulo1">
-    <w:name w:val="heading 1"/>
-    <w:basedOn w:val="Normal"/>
-    <w:next w:val="Normal"/>
-    <w:qFormat/>
-    <w:pPr>
-      <w:keepNext/>
-      <w:widowControl w:val="0"/>
-      <w:numPr>
-        <w:numId w:val="2"/>
-      </w:numPr>
-      <w:spacing w:before="120" w:after="60" w:line="240" w:lineRule="atLeast"/>
-      <w:ind w:left="720" w:hanging="720"/>
-      <w:outlineLvl w:val="0"/>
-    </w:pPr>
-    <w:rPr>
-      <w:rFonts w:ascii="Arial" w:hAnsi="Arial"/>
-      <w:b/>
-      <w:szCs w:val="20"/>
-    </w:rPr>
-  </w:style>
-  <w:style w:type="paragraph" w:styleId="Ttulo2">
-    <w:name w:val="heading 2"/>
-    <w:basedOn w:val="Ttulo1"/>
-    <w:next w:val="Normal"/>
-    <w:qFormat/>
-    <w:pPr>
-      <w:keepNext w:val="0"/>
-      <w:numPr>
-        <w:ilvl w:val="1"/>
-      </w:numPr>
-      <w:ind w:left="720" w:hanging="720"/>
-      <w:outlineLvl w:val="1"/>
-    </w:pPr>
-    <w:rPr>
-      <w:sz w:val="20"/>
-    </w:rPr>
-  </w:style>
-  <w:style w:type="paragraph" w:styleId="Ttulo3">
-    <w:name w:val="heading 3"/>
-    <w:basedOn w:val="Ttulo1"/>
-    <w:qFormat/>
-    <w:pPr>
-      <w:keepNext w:val="0"/>
-      <w:numPr>
-        <w:ilvl w:val="2"/>
-      </w:numPr>
-      <w:spacing w:before="0" w:after="0"/>
-      <w:outlineLvl w:val="2"/>
-    </w:pPr>
-    <w:rPr>
-      <w:b w:val="0"/>
-      <w:iCs/>
-      <w:sz w:val="20"/>
-    </w:rPr>
-  </w:style>
-  <w:style w:type="paragraph" w:styleId="Ttulo4">
-    <w:name w:val="heading 4"/>
-    <w:basedOn w:val="Normal"/>
-    <w:next w:val="Normal"/>
-    <w:qFormat/>
-    <w:pPr>
-      <w:keepNext/>
-      <w:numPr>
-        <w:ilvl w:val="3"/>
-        <w:numId w:val="2"/>
-      </w:numPr>
-      <w:spacing w:before="240" w:after="60"/>
-      <w:outlineLvl w:val="3"/>
-    </w:pPr>
-    <w:rPr>
-      <w:b/>
-      <w:bCs/>
-      <w:sz w:val="28"/>
-      <w:szCs w:val="28"/>
-    </w:rPr>
-  </w:style>
-  <w:style w:type="paragraph" w:styleId="Ttulo5">
-    <w:name w:val="heading 5"/>
-    <w:basedOn w:val="Normal"/>
-    <w:next w:val="Normal"/>
-    <w:qFormat/>
-    <w:pPr>
-      <w:numPr>
-        <w:ilvl w:val="4"/>
-        <w:numId w:val="2"/>
-      </w:numPr>
-      <w:spacing w:before="240" w:after="60"/>
-      <w:outlineLvl w:val="4"/>
-    </w:pPr>
-    <w:rPr>
-      <w:b/>
-      <w:bCs/>
-      <w:i/>
-      <w:iCs/>
-      <w:sz w:val="26"/>
-      <w:szCs w:val="26"/>
-    </w:rPr>
-  </w:style>
-  <w:style w:type="paragraph" w:styleId="Ttulo6">
-    <w:name w:val="heading 6"/>
-    <w:basedOn w:val="Normal"/>
-    <w:next w:val="Normal"/>
-    <w:qFormat/>
-    <w:pPr>
-      <w:numPr>
-        <w:ilvl w:val="5"/>
-        <w:numId w:val="2"/>
-      </w:numPr>
-      <w:spacing w:before="240" w:after="60"/>
-      <w:outlineLvl w:val="5"/>
-    </w:pPr>
-    <w:rPr>
-      <w:b/>
-      <w:bCs/>
-      <w:sz w:val="22"/>
-      <w:szCs w:val="22"/>
-    </w:rPr>
-  </w:style>
-  <w:style w:type="paragraph" w:styleId="Ttulo7">
-    <w:name w:val="heading 7"/>
-    <w:basedOn w:val="Normal"/>
-    <w:next w:val="Normal"/>
-    <w:qFormat/>
-    <w:pPr>
-      <w:numPr>
-        <w:ilvl w:val="6"/>
-        <w:numId w:val="2"/>
-      </w:numPr>
-      <w:spacing w:before="240" w:after="60"/>
-      <w:outlineLvl w:val="6"/>
-    </w:pPr>
-  </w:style>
-  <w:style w:type="paragraph" w:styleId="Ttulo8">
-    <w:name w:val="heading 8"/>
-    <w:basedOn w:val="Normal"/>
-    <w:next w:val="Normal"/>
-    <w:qFormat/>
-    <w:pPr>
-      <w:numPr>
-        <w:ilvl w:val="7"/>
-        <w:numId w:val="2"/>
-      </w:numPr>
-      <w:spacing w:before="240" w:after="60"/>
-      <w:outlineLvl w:val="7"/>
-    </w:pPr>
-    <w:rPr>
-      <w:i/>
-      <w:iCs/>
-    </w:rPr>
-  </w:style>
-  <w:style w:type="paragraph" w:styleId="Ttulo9">
-    <w:name w:val="heading 9"/>
-    <w:basedOn w:val="Normal"/>
-    <w:next w:val="Normal"/>
-    <w:qFormat/>
-    <w:pPr>
-      <w:numPr>
-        <w:ilvl w:val="8"/>
-        <w:numId w:val="2"/>
-      </w:numPr>
-      <w:spacing w:before="240" w:after="60"/>
-      <w:outlineLvl w:val="8"/>
-    </w:pPr>
-    <w:rPr>
-      <w:rFonts w:ascii="Arial" w:hAnsi="Arial" w:cs="Arial"/>
-      <w:sz w:val="22"/>
-      <w:szCs w:val="22"/>
-    </w:rPr>
-  </w:style>
-  <w:style w:type="character" w:default="1" w:styleId="Fontepargpadro">
-    <w:name w:val="Default Paragraph Font"/>
-    <w:uiPriority w:val="1"/>
-    <w:semiHidden/>
-    <w:unhideWhenUsed/>
-  </w:style>
-  <w:style w:type="table" w:default="1" w:styleId="Tabelanormal">
-    <w:name w:val="Normal Table"/>
-    <w:uiPriority w:val="99"/>
-    <w:semiHidden/>
-    <w:unhideWhenUsed/>
-    <w:tblPr>
-      <w:tblInd w:w="0" w:type="dxa"/>
-      <w:tblCellMar>
-        <w:top w:w="0" w:type="dxa"/>
-        <w:left w:w="108" w:type="dxa"/>
-        <w:bottom w:w="0" w:type="dxa"/>
-        <w:right w:w="108" w:type="dxa"/>
-      </w:tblCellMar>
-    </w:tblPr>
-  </w:style>
-  <w:style w:type="numbering" w:default="1" w:styleId="Semlista">
-    <w:name w:val="No List"/>
-    <w:uiPriority w:val="99"/>
-    <w:semiHidden/>
-    <w:unhideWhenUsed/>
-  </w:style>
-  <w:style w:type="paragraph" w:styleId="Cabealho">
-    <w:name w:val="header"/>
-    <w:basedOn w:val="Normal"/>
-    <w:semiHidden/>
-    <w:pPr>
-      <w:tabs>
-        <w:tab w:val="center" w:pos="4320"/>
-        <w:tab w:val="right" w:pos="8640"/>
-      </w:tabs>
-    </w:pPr>
-  </w:style>
-  <w:style w:type="paragraph" w:styleId="Rodap">
-    <w:name w:val="footer"/>
-    <w:basedOn w:val="Normal"/>
-    <w:semiHidden/>
-    <w:pPr>
-      <w:tabs>
-        <w:tab w:val="center" w:pos="4320"/>
-        <w:tab w:val="right" w:pos="8640"/>
-      </w:tabs>
-    </w:pPr>
-  </w:style>
-  <w:style w:type="character" w:styleId="Nmerodepgina">
-    <w:name w:val="page number"/>
-    <w:basedOn w:val="Fontepargpadro"/>
-    <w:semiHidden/>
-  </w:style>
-  <w:style w:type="paragraph" w:styleId="Corpodetexto">
-    <w:name w:val="Body Text"/>
-    <w:basedOn w:val="Normal"/>
-    <w:semiHidden/>
-    <w:pPr>
-      <w:keepLines/>
-      <w:widowControl w:val="0"/>
-      <w:spacing w:after="120" w:line="240" w:lineRule="atLeast"/>
-      <w:ind w:left="720"/>
-    </w:pPr>
-    <w:rPr>
-      <w:sz w:val="20"/>
-      <w:szCs w:val="20"/>
-    </w:rPr>
-  </w:style>
-  <w:style w:type="paragraph" w:styleId="Ttulo">
-    <w:name w:val="Title"/>
-    <w:basedOn w:val="Normal"/>
-    <w:qFormat/>
-    <w:pPr>
-      <w:spacing w:before="240" w:after="60"/>
-      <w:jc w:val="center"/>
-      <w:outlineLvl w:val="0"/>
-    </w:pPr>
-    <w:rPr>
-      <w:rFonts w:ascii="Arial" w:hAnsi="Arial" w:cs="Arial"/>
-      <w:b/>
-      <w:bCs/>
-      <w:kern w:val="28"/>
-      <w:sz w:val="32"/>
-      <w:szCs w:val="32"/>
-    </w:rPr>
-  </w:style>
-  <w:style w:type="character" w:customStyle="1" w:styleId="BodyTextChar">
-    <w:name w:val="Body Text Char"/>
-    <w:rPr>
-      <w:lang w:val="en-US" w:eastAsia="en-US" w:bidi="ar-SA"/>
-    </w:rPr>
-  </w:style>
-  <w:style w:type="paragraph" w:customStyle="1" w:styleId="Textodebalo1">
-    <w:name w:val="Texto de balão1"/>
-    <w:basedOn w:val="Normal"/>
-    <w:semiHidden/>
-    <w:rPr>
-      <w:rFonts w:ascii="Tahoma" w:hAnsi="Tahoma" w:cs="Tahoma"/>
-      <w:sz w:val="16"/>
-      <w:szCs w:val="16"/>
-    </w:rPr>
-  </w:style>
-</w:styles>
-</file>
-
-<file path=word/stylesWithEffects.xml><?xml version="1.0" encoding="utf-8"?>
-<w:styles xmlns:wpc="http://schemas.microsoft.com/office/word/2010/wordprocessingCanvas" xmlns:mc="http://schemas.openxmlformats.org/markup-compatibility/2006" xmlns:o="urn:schemas-microsoft-com:office:office" xmlns:r="http://schemas.openxmlformats.org/officeDocument/2006/relationships" xmlns:m="http://schemas.openxmlformats.org/officeDocument/2006/math" xmlns:v="urn:schemas-microsoft-com:vml" xmlns:wp14="http://schemas.microsoft.com/office/word/2010/wordprocessingDrawing" xmlns:wp="http://schemas.openxmlformats.org/drawingml/2006/wordprocessingDrawing" xmlns:w10="urn:schemas-microsoft-com:office:word" xmlns:w="http://schemas.openxmlformats.org/wordprocessingml/2006/main" xmlns:w14="http://schemas.microsoft.com/office/word/2010/wordml" xmlns:wpg="http://schemas.microsoft.com/office/word/2010/wordprocessingGroup" xmlns:wpi="http://schemas.microsoft.com/office/word/2010/wordprocessingInk" xmlns:wne="http://schemas.microsoft.com/office/word/2006/wordml" xmlns:wps="http://schemas.microsoft.com/office/word/2010/wordprocessingShape" mc:Ignorable="w14 wp14">
-  <w:docDefaults>
-    <w:rPrDefault>
-      <w:rPr>
-        <w:rFonts w:ascii="Times New Roman" w:eastAsia="Times New Roman" w:hAnsi="Times New Roman" w:cs="Times New Roman"/>
-        <w:lang w:val="en-US" w:eastAsia="en-US" w:bidi="ar-SA"/>
-      </w:rPr>
-    </w:rPrDefault>
-    <w:pPrDefault/>
-  </w:docDefaults>
-  <w:latentStyles w:defLockedState="0" w:defUIPriority="99" w:defSemiHidden="1" w:defUnhideWhenUsed="1" w:defQFormat="0" w:count="267">
-    <w:lsdException w:name="Normal" w:semiHidden="0" w:uiPriority="0" w:unhideWhenUsed="0" w:qFormat="1"/>
-    <w:lsdException w:name="heading 1" w:semiHidden="0" w:uiPriority="9" w:unhideWhenUsed="0" w:qFormat="1"/>
-    <w:lsdException w:name="heading 2" w:semiHidden="0" w:uiPriority="9" w:unhideWhenUsed="0" w:qFormat="1"/>
-    <w:lsdException w:name="heading 3" w:semiHidden="0" w:uiPriority="9" w:unhideWhenUsed="0" w:qFormat="1"/>
-    <w:lsdException w:name="heading 4" w:semiHidden="0" w:uiPriority="9" w:unhideWhenUsed="0" w:qFormat="1"/>
-    <w:lsdException w:name="heading 5" w:semiHidden="0" w:uiPriority="9" w:unhideWhenUsed="0" w:qFormat="1"/>
-    <w:lsdException w:name="heading 6" w:semiHidden="0" w:uiPriority="9" w:unhideWhenUsed="0" w:qFormat="1"/>
-    <w:lsdException w:name="heading 7" w:semiHidden="0" w:uiPriority="9" w:unhideWhenUsed="0" w:qFormat="1"/>
-    <w:lsdException w:name="heading 8" w:semiHidden="0" w:uiPriority="9" w:unhideWhenUsed="0" w:qFormat="1"/>
-    <w:lsdException w:name="heading 9" w:semiHidden="0" w:uiPriority="9" w:unhideWhenUsed="0" w:qFormat="1"/>
-    <w:lsdException w:name="toc 1" w:uiPriority="39"/>
-    <w:lsdException w:name="toc 2" w:uiPriority="39"/>
-    <w:lsdException w:name="toc 3" w:uiPriority="39"/>
-    <w:lsdException w:name="toc 4" w:uiPriority="39"/>
-    <w:lsdException w:name="toc 5" w:uiPriority="39"/>
-    <w:lsdException w:name="toc 6" w:uiPriority="39"/>
-    <w:lsdException w:name="toc 7" w:uiPriority="39"/>
-    <w:lsdException w:name="toc 8" w:uiPriority="39"/>
-    <w:lsdException w:name="toc 9" w:uiPriority="39"/>
-    <w:lsdException w:name="caption" w:uiPriority="35" w:qFormat="1"/>
-    <w:lsdException w:name="Title" w:semiHidden="0" w:uiPriority="10" w:unhideWhenUsed="0" w:qFormat="1"/>
-    <w:lsdException w:name="Default Paragraph Font" w:uiPriority="1"/>
-    <w:lsdException w:name="Subtitle" w:semiHidden="0" w:uiPriority="11" w:unhideWhenUsed="0" w:qFormat="1"/>
-    <w:lsdException w:name="Strong" w:semiHidden="0" w:uiPriority="22" w:unhideWhenUsed="0" w:qFormat="1"/>
-    <w:lsdException w:name="Emphasis" w:semiHidden="0" w:uiPriority="20" w:unhideWhenUsed="0" w:qFormat="1"/>
-    <w:lsdException w:name="Table Grid" w:semiHidden="0" w:uiPriority="59" w:unhideWhenUsed="0"/>
-    <w:lsdException w:name="Placeholder Text" w:unhideWhenUsed="0"/>
-    <w:lsdException w:name="No Spacing" w:semiHidden="0" w:uiPriority="1" w:unhideWhenUsed="0" w:qFormat="1"/>
-    <w:lsdException w:name="Light Shading" w:semiHidden="0" w:uiPriority="60" w:unhideWhenUsed="0"/>
-    <w:lsdException w:name="Light List" w:semiHidden="0" w:uiPriority="61" w:unhideWhenUsed="0"/>
-    <w:lsdException w:name="Light Grid" w:semiHidden="0" w:uiPriority="62" w:unhideWhenUsed="0"/>
-    <w:lsdException w:name="Medium Shading 1" w:semiHidden="0" w:uiPriority="63" w:unhideWhenUsed="0"/>
-    <w:lsdException w:name="Medium Shading 2" w:semiHidden="0" w:uiPriority="64" w:unhideWhenUsed="0"/>
-    <w:lsdException w:name="Medium List 1" w:semiHidden="0" w:uiPriority="65" w:unhideWhenUsed="0"/>
-    <w:lsdException w:name="Medium List 2" w:semiHidden="0" w:uiPriority="66" w:unhideWhenUsed="0"/>
-    <w:lsdException w:name="Medium Grid 1" w:semiHidden="0" w:uiPriority="67" w:unhideWhenUsed="0"/>
-    <w:lsdException w:name="Medium Grid 2" w:semiHidden="0" w:uiPriority="68" w:unhideWhenUsed="0"/>
-    <w:lsdException w:name="Medium Grid 3" w:semiHidden="0" w:uiPriority="69" w:unhideWhenUsed="0"/>
-    <w:lsdException w:name="Dark List" w:semiHidden="0" w:uiPriority="70" w:unhideWhenUsed="0"/>
-    <w:lsdException w:name="Colorful Shading" w:semiHidden="0" w:uiPriority="71" w:unhideWhenUsed="0"/>
-    <w:lsdException w:name="Colorful List" w:semiHidden="0" w:uiPriority="72" w:unhideWhenUsed="0"/>
-    <w:lsdException w:name="Colorful Grid" w:semiHidden="0" w:uiPriority="73" w:unhideWhenUsed="0"/>
-    <w:lsdException w:name="Light Shading Accent 1" w:semiHidden="0" w:uiPriority="60" w:unhideWhenUsed="0"/>
-    <w:lsdException w:name="Light List Accent 1" w:semiHidden="0" w:uiPriority="61" w:unhideWhenUsed="0"/>
-    <w:lsdException w:name="Light Grid Accent 1" w:semiHidden="0" w:uiPriority="62" w:unhideWhenUsed="0"/>
-    <w:lsdException w:name="Medium Shading 1 Accent 1" w:semiHidden="0" w:uiPriority="63" w:unhideWhenUsed="0"/>
-    <w:lsdException w:name="Medium Shading 2 Accent 1" w:semiHidden="0" w:uiPriority="64" w:unhideWhenUsed="0"/>
-    <w:lsdException w:name="Medium List 1 Accent 1" w:semiHidden="0" w:uiPriority="65" w:unhideWhenUsed="0"/>
-    <w:lsdException w:name="Revision" w:unhideWhenUsed="0"/>
-    <w:lsdException w:name="List Paragraph" w:semiHidden="0" w:uiPriority="34" w:unhideWhenUsed="0" w:qFormat="1"/>
-    <w:lsdException w:name="Quote" w:semiHidden="0" w:uiPriority="29" w:unhideWhenUsed="0" w:qFormat="1"/>
-    <w:lsdException w:name="Intense Quote" w:semiHidden="0" w:uiPriority="30" w:unhideWhenUsed="0" w:qFormat="1"/>
-    <w:lsdException w:name="Medium List 2 Accent 1" w:semiHidden="0" w:uiPriority="66" w:unhideWhenUsed="0"/>
-    <w:lsdException w:name="Medium Grid 1 Accent 1" w:semiHidden="0" w:uiPriority="67" w:unhideWhenUsed="0"/>
-    <w:lsdException w:name="Medium Grid 2 Accent 1" w:semiHidden="0" w:uiPriority="68" w:unhideWhenUsed="0"/>
-    <w:lsdException w:name="Medium Grid 3 Accent 1" w:semiHidden="0" w:uiPriority="69" w:unhideWhenUsed="0"/>
-    <w:lsdException w:name="Dark List Accent 1" w:semiHidden="0" w:uiPriority="70" w:unhideWhenUsed="0"/>
-    <w:lsdException w:name="Colorful Shading Accent 1" w:semiHidden="0" w:uiPriority="71" w:unhideWhenUsed="0"/>
-    <w:lsdException w:name="Colorful List Accent 1" w:semiHidden="0" w:uiPriority="72" w:unhideWhenUsed="0"/>
-    <w:lsdException w:name="Colorful Grid Accent 1" w:semiHidden="0" w:uiPriority="73" w:unhideWhenUsed="0"/>
-    <w:lsdException w:name="Light Shading Accent 2" w:semiHidden="0" w:uiPriority="60" w:unhideWhenUsed="0"/>
-    <w:lsdException w:name="Light List Accent 2" w:semiHidden="0" w:uiPriority="61" w:unhideWhenUsed="0"/>
-    <w:lsdException w:name="Light Grid Accent 2" w:semiHidden="0" w:uiPriority="62" w:unhideWhenUsed="0"/>
-    <w:lsdException w:name="Medium Shading 1 Accent 2" w:semiHidden="0" w:uiPriority="63" w:unhideWhenUsed="0"/>
-    <w:lsdException w:name="Medium Shading 2 Accent 2" w:semiHidden="0" w:uiPriority="64" w:unhideWhenUsed="0"/>
-    <w:lsdException w:name="Medium List 1 Accent 2" w:semiHidden="0" w:uiPriority="65" w:unhideWhenUsed="0"/>
-    <w:lsdException w:name="Medium List 2 Accent 2" w:semiHidden="0" w:uiPriority="66" w:unhideWhenUsed="0"/>
-    <w:lsdException w:name="Medium Grid 1 Accent 2" w:semiHidden="0" w:uiPriority="67" w:unhideWhenUsed="0"/>
-    <w:lsdException w:name="Medium Grid 2 Accent 2" w:semiHidden="0" w:uiPriority="68" w:unhideWhenUsed="0"/>
-    <w:lsdException w:name="Medium Grid 3 Accent 2" w:semiHidden="0" w:uiPriority="69" w:unhideWhenUsed="0"/>
-    <w:lsdException w:name="Dark List Accent 2" w:semiHidden="0" w:uiPriority="70" w:unhideWhenUsed="0"/>
-    <w:lsdException w:name="Colorful Shading Accent 2" w:semiHidden="0" w:uiPriority="71" w:unhideWhenUsed="0"/>
-    <w:lsdException w:name="Colorful List Accent 2" w:semiHidden="0" w:uiPriority="72" w:unhideWhenUsed="0"/>
-    <w:lsdException w:name="Colorful Grid Accent 2" w:semiHidden="0" w:uiPriority="73" w:unhideWhenUsed="0"/>
-    <w:lsdException w:name="Light Shading Accent 3" w:semiHidden="0" w:uiPriority="60" w:unhideWhenUsed="0"/>
-    <w:lsdException w:name="Light List Accent 3" w:semiHidden="0" w:uiPriority="61" w:unhideWhenUsed="0"/>
-    <w:lsdException w:name="Light Grid Accent 3" w:semiHidden="0" w:uiPriority="62" w:unhideWhenUsed="0"/>
-    <w:lsdException w:name="Medium Shading 1 Accent 3" w:semiHidden="0" w:uiPriority="63" w:unhideWhenUsed="0"/>
-    <w:lsdException w:name="Medium Shading 2 Accent 3" w:semiHidden="0" w:uiPriority="64" w:unhideWhenUsed="0"/>
-    <w:lsdException w:name="Medium List 1 Accent 3" w:semiHidden="0" w:uiPriority="65" w:unhideWhenUsed="0"/>
-    <w:lsdException w:name="Medium List 2 Accent 3" w:semiHidden="0" w:uiPriority="66" w:unhideWhenUsed="0"/>
-    <w:lsdException w:name="Medium Grid 1 Accent 3" w:semiHidden="0" w:uiPriority="67" w:unhideWhenUsed="0"/>
-    <w:lsdException w:name="Medium Grid 2 Accent 3" w:semiHidden="0" w:uiPriority="68" w:unhideWhenUsed="0"/>
-    <w:lsdException w:name="Medium Grid 3 Accent 3" w:semiHidden="0" w:uiPriority="69" w:unhideWhenUsed="0"/>
-    <w:lsdException w:name="Dark List Accent 3" w:semiHidden="0" w:uiPriority="70" w:unhideWhenUsed="0"/>
-    <w:lsdException w:name="Colorful Shading Accent 3" w:semiHidden="0" w:uiPriority="71" w:unhideWhenUsed="0"/>
-    <w:lsdException w:name="Colorful List Accent 3" w:semiHidden="0" w:uiPriority="72" w:unhideWhenUsed="0"/>
-    <w:lsdException w:name="Colorful Grid Accent 3" w:semiHidden="0" w:uiPriority="73" w:unhideWhenUsed="0"/>
-    <w:lsdException w:name="Light Shading Accent 4" w:semiHidden="0" w:uiPriority="60" w:unhideWhenUsed="0"/>
-    <w:lsdException w:name="Light List Accent 4" w:semiHidden="0" w:uiPriority="61" w:unhideWhenUsed="0"/>
-    <w:lsdException w:name="Light Grid Accent 4" w:semiHidden="0" w:uiPriority="62" w:unhideWhenUsed="0"/>
-    <w:lsdException w:name="Medium Shading 1 Accent 4" w:semiHidden="0" w:uiPriority="63" w:unhideWhenUsed="0"/>
-    <w:lsdException w:name="Medium Shading 2 Accent 4" w:semiHidden="0" w:uiPriority="64" w:unhideWhenUsed="0"/>
-    <w:lsdException w:name="Medium List 1 Accent 4" w:semiHidden="0" w:uiPriority="65" w:unhideWhenUsed="0"/>
-    <w:lsdException w:name="Medium List 2 Accent 4" w:semiHidden="0" w:uiPriority="66" w:unhideWhenUsed="0"/>
-    <w:lsdException w:name="Medium Grid 1 Accent 4" w:semiHidden="0" w:uiPriority="67" w:unhideWhenUsed="0"/>
-    <w:lsdException w:name="Medium Grid 2 Accent 4" w:semiHidden="0" w:uiPriority="68" w:unhideWhenUsed="0"/>
-    <w:lsdException w:name="Medium Grid 3 Accent 4" w:semiHidden="0" w:uiPriority="69" w:unhideWhenUsed="0"/>
-    <w:lsdException w:name="Dark List Accent 4" w:semiHidden="0" w:uiPriority="70" w:unhideWhenUsed="0"/>
-    <w:lsdException w:name="Colorful Shading Accent 4" w:semiHidden="0" w:uiPriority="71" w:unhideWhenUsed="0"/>
-    <w:lsdException w:name="Colorful List Accent 4" w:semiHidden="0" w:uiPriority="72" w:unhideWhenUsed="0"/>
-    <w:lsdException w:name="Colorful Grid Accent 4" w:semiHidden="0" w:uiPriority="73" w:unhideWhenUsed="0"/>
-    <w:lsdException w:name="Light Shading Accent 5" w:semiHidden="0" w:uiPriority="60" w:unhideWhenUsed="0"/>
-    <w:lsdException w:name="Light List Accent 5" w:semiHidden="0" w:uiPriority="61" w:unhideWhenUsed="0"/>
-    <w:lsdException w:name="Light Grid Accent 5" w:semiHidden="0" w:uiPriority="62" w:unhideWhenUsed="0"/>
-    <w:lsdException w:name="Medium Shading 1 Accent 5" w:semiHidden="0" w:uiPriority="63" w:unhideWhenUsed="0"/>
-    <w:lsdException w:name="Medium Shading 2 Accent 5" w:semiHidden="0" w:uiPriority="64" w:unhideWhenUsed="0"/>
-    <w:lsdException w:name="Medium List 1 Accent 5" w:semiHidden="0" w:uiPriority="65" w:unhideWhenUsed="0"/>
-    <w:lsdException w:name="Medium List 2 Accent 5" w:semiHidden="0" w:uiPriority="66" w:unhideWhenUsed="0"/>
-    <w:lsdException w:name="Medium Grid 1 Accent 5" w:semiHidden="0" w:uiPriority="67" w:unhideWhenUsed="0"/>
-    <w:lsdException w:name="Medium Grid 2 Accent 5" w:semiHidden="0" w:uiPriority="68" w:unhideWhenUsed="0"/>
-    <w:lsdException w:name="Medium Grid 3 Accent 5" w:semiHidden="0" w:uiPriority="69" w:unhideWhenUsed="0"/>
-    <w:lsdException w:name="Dark List Accent 5" w:semiHidden="0" w:uiPriority="70" w:unhideWhenUsed="0"/>
-    <w:lsdException w:name="Colorful Shading Accent 5" w:semiHidden="0" w:uiPriority="71" w:unhideWhenUsed="0"/>
-    <w:lsdException w:name="Colorful List Accent 5" w:semiHidden="0" w:uiPriority="72" w:unhideWhenUsed="0"/>
-    <w:lsdException w:name="Colorful Grid Accent 5" w:semiHidden="0" w:uiPriority="73" w:unhideWhenUsed="0"/>
-    <w:lsdException w:name="Light Shading Accent 6" w:semiHidden="0" w:uiPriority="60" w:unhideWhenUsed="0"/>
-    <w:lsdException w:name="Light List Accent 6" w:semiHidden="0" w:uiPriority="61" w:unhideWhenUsed="0"/>
-    <w:lsdException w:name="Light Grid Accent 6" w:semiHidden="0" w:uiPriority="62" w:unhideWhenUsed="0"/>
-    <w:lsdException w:name="Medium Shading 1 Accent 6" w:semiHidden="0" w:uiPriority="63" w:unhideWhenUsed="0"/>
-    <w:lsdException w:name="Medium Shading 2 Accent 6" w:semiHidden="0" w:uiPriority="64" w:unhideWhenUsed="0"/>
-    <w:lsdException w:name="Medium List 1 Accent 6" w:semiHidden="0" w:uiPriority="65" w:unhideWhenUsed="0"/>
-    <w:lsdException w:name="Medium List 2 Accent 6" w:semiHidden="0" w:uiPriority="66" w:unhideWhenUsed="0"/>
-    <w:lsdException w:name="Medium Grid 1 Accent 6" w:semiHidden="0" w:uiPriority="67" w:unhideWhenUsed="0"/>
-    <w:lsdException w:name="Medium Grid 2 Accent 6" w:semiHidden="0" w:uiPriority="68" w:unhideWhenUsed="0"/>
-    <w:lsdException w:name="Medium Grid 3 Accent 6" w:semiHidden="0" w:uiPriority="69" w:unhideWhenUsed="0"/>
-    <w:lsdException w:name="Dark List Accent 6" w:semiHidden="0" w:uiPriority="70" w:unhideWhenUsed="0"/>
-    <w:lsdException w:name="Colorful Shading Accent 6" w:semiHidden="0" w:uiPriority="71" w:unhideWhenUsed="0"/>
-    <w:lsdException w:name="Colorful List Accent 6" w:semiHidden="0" w:uiPriority="72" w:unhideWhenUsed="0"/>
-    <w:lsdException w:name="Colorful Grid Accent 6" w:semiHidden="0" w:uiPriority="73" w:unhideWhenUsed="0"/>
-    <w:lsdException w:name="Subtle Emphasis" w:semiHidden="0" w:uiPriority="19" w:unhideWhenUsed="0" w:qFormat="1"/>
-    <w:lsdException w:name="Intense Emphasis" w:semiHidden="0" w:uiPriority="21" w:unhideWhenUsed="0" w:qFormat="1"/>
-    <w:lsdException w:name="Subtle Reference" w:semiHidden="0" w:uiPriority="31" w:unhideWhenUsed="0" w:qFormat="1"/>
-    <w:lsdException w:name="Intense Reference" w:semiHidden="0" w:uiPriority="32" w:unhideWhenUsed="0" w:qFormat="1"/>
-    <w:lsdException w:name="Book Title" w:semiHidden="0" w:uiPriority="33" w:unhideWhenUsed="0" w:qFormat="1"/>
-    <w:lsdException w:name="Bibliography" w:uiPriority="37"/>
-    <w:lsdException w:name="TOC Heading" w:uiPriority="39" w:qFormat="1"/>
+  <w:latentStyles w:defLockedState="0" w:defUIPriority="99" w:defSemiHidden="0" w:defUnhideWhenUsed="0" w:defQFormat="0" w:count="371">
+    <w:lsdException w:name="Normal" w:uiPriority="0" w:qFormat="1"/>
+    <w:lsdException w:name="heading 1" w:uiPriority="9" w:qFormat="1"/>
+    <w:lsdException w:name="heading 2" w:uiPriority="9" w:qFormat="1"/>
+    <w:lsdException w:name="heading 3" w:uiPriority="9" w:qFormat="1"/>
+    <w:lsdException w:name="heading 4" w:uiPriority="9" w:qFormat="1"/>
+    <w:lsdException w:name="heading 5" w:uiPriority="9" w:qFormat="1"/>
+    <w:lsdException w:name="heading 6" w:uiPriority="9" w:qFormat="1"/>
+    <w:lsdException w:name="heading 7" w:uiPriority="9" w:qFormat="1"/>
+    <w:lsdException w:name="heading 8" w:uiPriority="9" w:qFormat="1"/>
+    <w:lsdException w:name="heading 9" w:uiPriority="9" w:qFormat="1"/>
+    <w:lsdException w:name="index 1" w:semiHidden="1" w:unhideWhenUsed="1"/>
+    <w:lsdException w:name="index 2" w:semiHidden="1" w:unhideWhenUsed="1"/>
+    <w:lsdException w:name="index 3" w:semiHidden="1" w:unhideWhenUsed="1"/>
+    <w:lsdException w:name="index 4" w:semiHidden="1" w:unhideWhenUsed="1"/>
+    <w:lsdException w:name="index 5" w:semiHidden="1" w:unhideWhenUsed="1"/>
+    <w:lsdException w:name="index 6" w:semiHidden="1" w:unhideWhenUsed="1"/>
+    <w:lsdException w:name="index 7" w:semiHidden="1" w:unhideWhenUsed="1"/>
+    <w:lsdException w:name="index 8" w:semiHidden="1" w:unhideWhenUsed="1"/>
+    <w:lsdException w:name="index 9" w:semiHidden="1" w:unhideWhenUsed="1"/>
+    <w:lsdException w:name="toc 1" w:semiHidden="1" w:uiPriority="39" w:unhideWhenUsed="1"/>
+    <w:lsdException w:name="toc 2" w:semiHidden="1" w:uiPriority="39" w:unhideWhenUsed="1"/>
+    <w:lsdException w:name="toc 3" w:semiHidden="1" w:uiPriority="39" w:unhideWhenUsed="1"/>
+    <w:lsdException w:name="toc 4" w:semiHidden="1" w:uiPriority="39" w:unhideWhenUsed="1"/>
+    <w:lsdException w:name="toc 5" w:semiHidden="1" w:uiPriority="39" w:unhideWhenUsed="1"/>
+    <w:lsdException w:name="toc 6" w:semiHidden="1" w:uiPriority="39" w:unhideWhenUsed="1"/>
+    <w:lsdException w:name="toc 7" w:semiHidden="1" w:uiPriority="39" w:unhideWhenUsed="1"/>
+    <w:lsdException w:name="toc 8" w:semiHidden="1" w:uiPriority="39" w:unhideWhenUsed="1"/>
+    <w:lsdException w:name="toc 9" w:semiHidden="1" w:uiPriority="39" w:unhideWhenUsed="1"/>
+    <w:lsdException w:name="Normal Indent" w:semiHidden="1" w:unhideWhenUsed="1"/>
+    <w:lsdException w:name="footnote text" w:semiHidden="1" w:unhideWhenUsed="1"/>
+    <w:lsdException w:name="annotation text" w:semiHidden="1" w:unhideWhenUsed="1"/>
+    <w:lsdException w:name="header" w:semiHidden="1" w:unhideWhenUsed="1"/>
+    <w:lsdException w:name="footer" w:semiHidden="1" w:unhideWhenUsed="1"/>
+    <w:lsdException w:name="index heading" w:semiHidden="1" w:unhideWhenUsed="1"/>
+    <w:lsdException w:name="caption" w:semiHidden="1" w:uiPriority="35" w:unhideWhenUsed="1" w:qFormat="1"/>
+    <w:lsdException w:name="table of figures" w:semiHidden="1" w:unhideWhenUsed="1"/>
+    <w:lsdException w:name="envelope address" w:semiHidden="1" w:unhideWhenUsed="1"/>
+    <w:lsdException w:name="envelope return" w:semiHidden="1" w:unhideWhenUsed="1"/>
+    <w:lsdException w:name="footnote reference" w:semiHidden="1" w:unhideWhenUsed="1"/>
+    <w:lsdException w:name="annotation reference" w:semiHidden="1" w:unhideWhenUsed="1"/>
+    <w:lsdException w:name="line number" w:semiHidden="1" w:unhideWhenUsed="1"/>
+    <w:lsdException w:name="page number" w:semiHidden="1" w:unhideWhenUsed="1"/>
+    <w:lsdException w:name="endnote reference" w:semiHidden="1" w:unhideWhenUsed="1"/>
+    <w:lsdException w:name="endnote text" w:semiHidden="1" w:unhideWhenUsed="1"/>
+    <w:lsdException w:name="table of authorities" w:semiHidden="1" w:unhideWhenUsed="1"/>
+    <w:lsdException w:name="macro" w:semiHidden="1" w:unhideWhenUsed="1"/>
+    <w:lsdException w:name="toa heading" w:semiHidden="1" w:unhideWhenUsed="1"/>
+    <w:lsdException w:name="List" w:semiHidden="1" w:unhideWhenUsed="1"/>
+    <w:lsdException w:name="List Bullet" w:semiHidden="1" w:unhideWhenUsed="1"/>
+    <w:lsdException w:name="List Number" w:semiHidden="1" w:unhideWhenUsed="1"/>
+    <w:lsdException w:name="List 2" w:semiHidden="1" w:unhideWhenUsed="1"/>
+    <w:lsdException w:name="List 3" w:semiHidden="1" w:unhideWhenUsed="1"/>
+    <w:lsdException w:name="List 4" w:semiHidden="1" w:unhideWhenUsed="1"/>
+    <w:lsdException w:name="List 5" w:semiHidden="1" w:unhideWhenUsed="1"/>
+    <w:lsdException w:name="List Bullet 2" w:semiHidden="1" w:unhideWhenUsed="1"/>
+    <w:lsdException w:name="List Bullet 3" w:semiHidden="1" w:unhideWhenUsed="1"/>
+    <w:lsdException w:name="List Bullet 4" w:semiHidden="1" w:unhideWhenUsed="1"/>
+    <w:lsdException w:name="List Bullet 5" w:semiHidden="1" w:unhideWhenUsed="1"/>
+    <w:lsdException w:name="List Number 2" w:semiHidden="1" w:unhideWhenUsed="1"/>
+    <w:lsdException w:name="List Number 3" w:semiHidden="1" w:unhideWhenUsed="1"/>
+    <w:lsdException w:name="List Number 4" w:semiHidden="1" w:unhideWhenUsed="1"/>
+    <w:lsdException w:name="List Number 5" w:semiHidden="1" w:unhideWhenUsed="1"/>
+    <w:lsdException w:name="Title" w:uiPriority="10" w:qFormat="1"/>
+    <w:lsdException w:name="Closing" w:semiHidden="1" w:unhideWhenUsed="1"/>
+    <w:lsdException w:name="Signature" w:semiHidden="1" w:unhideWhenUsed="1"/>
+    <w:lsdException w:name="Default Paragraph Font" w:semiHidden="1" w:uiPriority="1" w:unhideWhenUsed="1"/>
+    <w:lsdException w:name="Body Text" w:semiHidden="1" w:unhideWhenUsed="1"/>
+    <w:lsdException w:name="Body Text Indent" w:semiHidden="1" w:unhideWhenUsed="1"/>
+    <w:lsdException w:name="List Continue" w:semiHidden="1" w:unhideWhenUsed="1"/>
+    <w:lsdException w:name="List Continue 2" w:semiHidden="1" w:unhideWhenUsed="1"/>
+    <w:lsdException w:name="List Continue 3" w:semiHidden="1" w:unhideWhenUsed="1"/>
+    <w:lsdException w:name="List Continue 4" w:semiHidden="1" w:unhideWhenUsed="1"/>
+    <w:lsdException w:name="List Continue 5" w:semiHidden="1" w:unhideWhenUsed="1"/>
+    <w:lsdException w:name="Message Header" w:semiHidden="1" w:unhideWhenUsed="1"/>
+    <w:lsdException w:name="Subtitle" w:uiPriority="11" w:qFormat="1"/>
+    <w:lsdException w:name="Salutation" w:semiHidden="1" w:unhideWhenUsed="1"/>
+    <w:lsdException w:name="Date" w:semiHidden="1" w:unhideWhenUsed="1"/>
+    <w:lsdException w:name="Body Text First Indent" w:semiHidden="1" w:unhideWhenUsed="1"/>
+    <w:lsdException w:name="Body Text First Indent 2" w:semiHidden="1" w:unhideWhenUsed="1"/>
+    <w:lsdException w:name="Note Heading" w:semiHidden="1" w:unhideWhenUsed="1"/>
+    <w:lsdException w:name="Body Text 2" w:semiHidden="1" w:unhideWhenUsed="1"/>
+    <w:lsdException w:name="Body Text 3" w:semiHidden="1" w:unhideWhenUsed="1"/>
+    <w:lsdException w:name="Body Text Indent 2" w:semiHidden="1" w:unhideWhenUsed="1"/>
+    <w:lsdException w:name="Body Text Indent 3" w:semiHidden="1" w:unhideWhenUsed="1"/>
+    <w:lsdException w:name="Block Text" w:semiHidden="1" w:unhideWhenUsed="1"/>
+    <w:lsdException w:name="Hyperlink" w:semiHidden="1" w:unhideWhenUsed="1"/>
+    <w:lsdException w:name="FollowedHyperlink" w:semiHidden="1" w:unhideWhenUsed="1"/>
+    <w:lsdException w:name="Strong" w:uiPriority="22" w:qFormat="1"/>
+    <w:lsdException w:name="Emphasis" w:uiPriority="20" w:qFormat="1"/>
+    <w:lsdException w:name="Document Map" w:semiHidden="1" w:unhideWhenUsed="1"/>
+    <w:lsdException w:name="Plain Text" w:semiHidden="1" w:unhideWhenUsed="1"/>
+    <w:lsdException w:name="E-mail Signature" w:semiHidden="1" w:unhideWhenUsed="1"/>
+    <w:lsdException w:name="HTML Top of Form" w:semiHidden="1" w:unhideWhenUsed="1"/>
+    <w:lsdException w:name="HTML Bottom of Form" w:semiHidden="1" w:unhideWhenUsed="1"/>
+    <w:lsdException w:name="Normal (Web)" w:semiHidden="1" w:unhideWhenUsed="1"/>
+    <w:lsdException w:name="HTML Acronym" w:semiHidden="1" w:unhideWhenUsed="1"/>
+    <w:lsdException w:name="HTML Address" w:semiHidden="1" w:unhideWhenUsed="1"/>
+    <w:lsdException w:name="HTML Cite" w:semiHidden="1" w:unhideWhenUsed="1"/>
+    <w:lsdException w:name="HTML Code" w:semiHidden="1" w:unhideWhenUsed="1"/>
+    <w:lsdException w:name="HTML Definition" w:semiHidden="1" w:unhideWhenUsed="1"/>
+    <w:lsdException w:name="HTML Keyboard" w:semiHidden="1" w:unhideWhenUsed="1"/>
+    <w:lsdException w:name="HTML Preformatted" w:semiHidden="1" w:unhideWhenUsed="1"/>
+    <w:lsdException w:name="HTML Sample" w:semiHidden="1" w:unhideWhenUsed="1"/>
+    <w:lsdException w:name="HTML Typewriter" w:semiHidden="1" w:unhideWhenUsed="1"/>
+    <w:lsdException w:name="HTML Variable" w:semiHidden="1" w:unhideWhenUsed="1"/>
+    <w:lsdException w:name="Normal Table" w:semiHidden="1" w:unhideWhenUsed="1"/>
+    <w:lsdException w:name="annotation subject" w:semiHidden="1" w:unhideWhenUsed="1"/>
+    <w:lsdException w:name="No List" w:semiHidden="1" w:unhideWhenUsed="1"/>
+    <w:lsdException w:name="Outline List 1" w:semiHidden="1" w:unhideWhenUsed="1"/>
+    <w:lsdException w:name="Outline List 2" w:semiHidden="1" w:unhideWhenUsed="1"/>
+    <w:lsdException w:name="Outline List 3" w:semiHidden="1" w:unhideWhenUsed="1"/>
+    <w:lsdException w:name="Table Simple 1" w:semiHidden="1" w:unhideWhenUsed="1"/>
+    <w:lsdException w:name="Table Simple 2" w:semiHidden="1" w:unhideWhenUsed="1"/>
+    <w:lsdException w:name="Table Simple 3" w:semiHidden="1" w:unhideWhenUsed="1"/>
+    <w:lsdException w:name="Table Classic 1" w:semiHidden="1" w:unhideWhenUsed="1"/>
+    <w:lsdException w:name="Table Classic 2" w:semiHidden="1" w:unhideWhenUsed="1"/>
+    <w:lsdException w:name="Table Classic 3" w:semiHidden="1" w:unhideWhenUsed="1"/>
+    <w:lsdException w:name="Table Classic 4" w:semiHidden="1" w:unhideWhenUsed="1"/>
+    <w:lsdException w:name="Table Colorful 1" w:semiHidden="1" w:unhideWhenUsed="1"/>
+    <w:lsdException w:name="Table Colorful 2" w:semiHidden="1" w:unhideWhenUsed="1"/>
+    <w:lsdException w:name="Table Colorful 3" w:semiHidden="1" w:unhideWhenUsed="1"/>
+    <w:lsdException w:name="Table Columns 1" w:semiHidden="1" w:unhideWhenUsed="1"/>
+    <w:lsdException w:name="Table Columns 2" w:semiHidden="1" w:unhideWhenUsed="1"/>
+    <w:lsdException w:name="Table Columns 3" w:semiHidden="1" w:unhideWhenUsed="1"/>
+    <w:lsdException w:name="Table Columns 4" w:semiHidden="1" w:unhideWhenUsed="1"/>
+    <w:lsdException w:name="Table Columns 5" w:semiHidden="1" w:unhideWhenUsed="1"/>
+    <w:lsdException w:name="Table Grid 1" w:semiHidden="1" w:unhideWhenUsed="1"/>
+    <w:lsdException w:name="Table Grid 2" w:semiHidden="1" w:unhideWhenUsed="1"/>
+    <w:lsdException w:name="Table Grid 3" w:semiHidden="1" w:unhideWhenUsed="1"/>
+    <w:lsdException w:name="Table Grid 4" w:semiHidden="1" w:unhideWhenUsed="1"/>
+    <w:lsdException w:name="Table Grid 5" w:semiHidden="1" w:unhideWhenUsed="1"/>
+    <w:lsdException w:name="Table Grid 6" w:semiHidden="1" w:unhideWhenUsed="1"/>
+    <w:lsdException w:name="Table Grid 7" w:semiHidden="1" w:unhideWhenUsed="1"/>
+    <w:lsdException w:name="Table Grid 8" w:semiHidden="1" w:unhideWhenUsed="1"/>
+    <w:lsdException w:name="Table List 1" w:semiHidden="1" w:unhideWhenUsed="1"/>
+    <w:lsdException w:name="Table List 2" w:semiHidden="1" w:unhideWhenUsed="1"/>
+    <w:lsdException w:name="Table List 3" w:semiHidden="1" w:unhideWhenUsed="1"/>
+    <w:lsdException w:name="Table List 4" w:semiHidden="1" w:unhideWhenUsed="1"/>
+    <w:lsdException w:name="Table List 5" w:semiHidden="1" w:unhideWhenUsed="1"/>
+    <w:lsdException w:name="Table List 6" w:semiHidden="1" w:unhideWhenUsed="1"/>
+    <w:lsdException w:name="Table List 7" w:semiHidden="1" w:unhideWhenUsed="1"/>
+    <w:lsdException w:name="Table List 8" w:semiHidden="1" w:unhideWhenUsed="1"/>
+    <w:lsdException w:name="Table 3D effects 1" w:semiHidden="1" w:unhideWhenUsed="1"/>
+    <w:lsdException w:name="Table 3D effects 2" w:semiHidden="1" w:unhideWhenUsed="1"/>
+    <w:lsdException w:name="Table 3D effects 3" w:semiHidden="1" w:unhideWhenUsed="1"/>
+    <w:lsdException w:name="Table Contemporary" w:semiHidden="1" w:unhideWhenUsed="1"/>
+    <w:lsdException w:name="Table Elegant" w:semiHidden="1" w:unhideWhenUsed="1"/>
+    <w:lsdException w:name="Table Professional" w:semiHidden="1" w:unhideWhenUsed="1"/>
+    <w:lsdException w:name="Table Subtle 1" w:semiHidden="1" w:unhideWhenUsed="1"/>
+    <w:lsdException w:name="Table Subtle 2" w:semiHidden="1" w:unhideWhenUsed="1"/>
+    <w:lsdException w:name="Table Web 1" w:semiHidden="1" w:unhideWhenUsed="1"/>
+    <w:lsdException w:name="Table Web 2" w:semiHidden="1" w:unhideWhenUsed="1"/>
+    <w:lsdException w:name="Table Web 3" w:semiHidden="1" w:unhideWhenUsed="1"/>
+    <w:lsdException w:name="Balloon Text" w:semiHidden="1" w:unhideWhenUsed="1"/>
+    <w:lsdException w:name="Table Grid" w:uiPriority="59"/>
+    <w:lsdException w:name="Table Theme" w:semiHidden="1" w:unhideWhenUsed="1"/>
+    <w:lsdException w:name="Placeholder Text" w:semiHidden="1"/>
+    <w:lsdException w:name="No Spacing" w:uiPriority="1" w:qFormat="1"/>
+    <w:lsdException w:name="Light Shading" w:uiPriority="60"/>
+    <w:lsdException w:name="Light List" w:uiPriority="61"/>
+    <w:lsdException w:name="Light Grid" w:uiPriority="62"/>
+    <w:lsdException w:name="Medium Shading 1" w:uiPriority="63"/>
+    <w:lsdException w:name="Medium Shading 2" w:uiPriority="64"/>
+    <w:lsdException w:name="Medium List 1" w:uiPriority="65"/>
+    <w:lsdException w:name="Medium List 2" w:uiPriority="66"/>
+    <w:lsdException w:name="Medium Grid 1" w:uiPriority="67"/>
+    <w:lsdException w:name="Medium Grid 2" w:uiPriority="68"/>
+    <w:lsdException w:name="Medium Grid 3" w:uiPriority="69"/>
+    <w:lsdException w:name="Dark List" w:uiPriority="70"/>
+    <w:lsdException w:name="Colorful Shading" w:uiPriority="71"/>
+    <w:lsdException w:name="Colorful List" w:uiPriority="72"/>
+    <w:lsdException w:name="Colorful Grid" w:uiPriority="73"/>
+    <w:lsdException w:name="Light Shading Accent 1" w:uiPriority="60"/>
+    <w:lsdException w:name="Light List Accent 1" w:uiPriority="61"/>
+    <w:lsdException w:name="Light Grid Accent 1" w:uiPriority="62"/>
+    <w:lsdException w:name="Medium Shading 1 Accent 1" w:uiPriority="63"/>
+    <w:lsdException w:name="Medium Shading 2 Accent 1" w:uiPriority="64"/>
+    <w:lsdException w:name="Medium List 1 Accent 1" w:uiPriority="65"/>
+    <w:lsdException w:name="Revision" w:semiHidden="1"/>
+    <w:lsdException w:name="List Paragraph" w:uiPriority="34" w:qFormat="1"/>
+    <w:lsdException w:name="Quote" w:uiPriority="29" w:qFormat="1"/>
+    <w:lsdException w:name="Intense Quote" w:uiPriority="30" w:qFormat="1"/>
+    <w:lsdException w:name="Medium List 2 Accent 1" w:uiPriority="66"/>
+    <w:lsdException w:name="Medium Grid 1 Accent 1" w:uiPriority="67"/>
+    <w:lsdException w:name="Medium Grid 2 Accent 1" w:uiPriority="68"/>
+    <w:lsdException w:name="Medium Grid 3 Accent 1" w:uiPriority="69"/>
+    <w:lsdException w:name="Dark List Accent 1" w:uiPriority="70"/>
+    <w:lsdException w:name="Colorful Shading Accent 1" w:uiPriority="71"/>
+    <w:lsdException w:name="Colorful List Accent 1" w:uiPriority="72"/>
+    <w:lsdException w:name="Colorful Grid Accent 1" w:uiPriority="73"/>
+    <w:lsdException w:name="Light Shading Accent 2" w:uiPriority="60"/>
+    <w:lsdException w:name="Light List Accent 2" w:uiPriority="61"/>
+    <w:lsdException w:name="Light Grid Accent 2" w:uiPriority="62"/>
+    <w:lsdException w:name="Medium Shading 1 Accent 2" w:uiPriority="63"/>
+    <w:lsdException w:name="Medium Shading 2 Accent 2" w:uiPriority="64"/>
+    <w:lsdException w:name="Medium List 1 Accent 2" w:uiPriority="65"/>
+    <w:lsdException w:name="Medium List 2 Accent 2" w:uiPriority="66"/>
+    <w:lsdException w:name="Medium Grid 1 Accent 2" w:uiPriority="67"/>
+    <w:lsdException w:name="Medium Grid 2 Accent 2" w:uiPriority="68"/>
+    <w:lsdException w:name="Medium Grid 3 Accent 2" w:uiPriority="69"/>
+    <w:lsdException w:name="Dark List Accent 2" w:uiPriority="70"/>
+    <w:lsdException w:name="Colorful Shading Accent 2" w:uiPriority="71"/>
+    <w:lsdException w:name="Colorful List Accent 2" w:uiPriority="72"/>
+    <w:lsdException w:name="Colorful Grid Accent 2" w:uiPriority="73"/>
+    <w:lsdException w:name="Light Shading Accent 3" w:uiPriority="60"/>
+    <w:lsdException w:name="Light List Accent 3" w:uiPriority="61"/>
+    <w:lsdException w:name="Light Grid Accent 3" w:uiPriority="62"/>
+    <w:lsdException w:name="Medium Shading 1 Accent 3" w:uiPriority="63"/>
+    <w:lsdException w:name="Medium Shading 2 Accent 3" w:uiPriority="64"/>
+    <w:lsdException w:name="Medium List 1 Accent 3" w:uiPriority="65"/>
+    <w:lsdException w:name="Medium List 2 Accent 3" w:uiPriority="66"/>
+    <w:lsdException w:name="Medium Grid 1 Accent 3" w:uiPriority="67"/>
+    <w:lsdException w:name="Medium Grid 2 Accent 3" w:uiPriority="68"/>
+    <w:lsdException w:name="Medium Grid 3 Accent 3" w:uiPriority="69"/>
+    <w:lsdException w:name="Dark List Accent 3" w:uiPriority="70"/>
+    <w:lsdException w:name="Colorful Shading Accent 3" w:uiPriority="71"/>
+    <w:lsdException w:name="Colorful List Accent 3" w:uiPriority="72"/>
+    <w:lsdException w:name="Colorful Grid Accent 3" w:uiPriority="73"/>
+    <w:lsdException w:name="Light Shading Accent 4" w:uiPriority="60"/>
+    <w:lsdException w:name="Light List Accent 4" w:uiPriority="61"/>
+    <w:lsdException w:name="Light Grid Accent 4" w:uiPriority="62"/>
+    <w:lsdException w:name="Medium Shading 1 Accent 4" w:uiPriority="63"/>
+    <w:lsdException w:name="Medium Shading 2 Accent 4" w:uiPriority="64"/>
+    <w:lsdException w:name="Medium List 1 Accent 4" w:uiPriority="65"/>
+    <w:lsdException w:name="Medium List 2 Accent 4" w:uiPriority="66"/>
+    <w:lsdException w:name="Medium Grid 1 Accent 4" w:uiPriority="67"/>
+    <w:lsdException w:name="Medium Grid 2 Accent 4" w:uiPriority="68"/>
+    <w:lsdException w:name="Medium Grid 3 Accent 4" w:uiPriority="69"/>
+    <w:lsdException w:name="Dark List Accent 4" w:uiPriority="70"/>
+    <w:lsdException w:name="Colorful Shading Accent 4" w:uiPriority="71"/>
+    <w:lsdException w:name="Colorful List Accent 4" w:uiPriority="72"/>
+    <w:lsdException w:name="Colorful Grid Accent 4" w:uiPriority="73"/>
+    <w:lsdException w:name="Light Shading Accent 5" w:uiPriority="60"/>
+    <w:lsdException w:name="Light List Accent 5" w:uiPriority="61"/>
+    <w:lsdException w:name="Light Grid Accent 5" w:uiPriority="62"/>
+    <w:lsdException w:name="Medium Shading 1 Accent 5" w:uiPriority="63"/>
+    <w:lsdException w:name="Medium Shading 2 Accent 5" w:uiPriority="64"/>
+    <w:lsdException w:name="Medium List 1 Accent 5" w:uiPriority="65"/>
+    <w:lsdException w:name="Medium List 2 Accent 5" w:uiPriority="66"/>
+    <w:lsdException w:name="Medium Grid 1 Accent 5" w:uiPriority="67"/>
+    <w:lsdException w:name="Medium Grid 2 Accent 5" w:uiPriority="68"/>
+    <w:lsdException w:name="Medium Grid 3 Accent 5" w:uiPriority="69"/>
+    <w:lsdException w:name="Dark List Accent 5" w:uiPriority="70"/>
+    <w:lsdException w:name="Colorful Shading Accent 5" w:uiPriority="71"/>
+    <w:lsdException w:name="Colorful List Accent 5" w:uiPriority="72"/>
+    <w:lsdException w:name="Colorful Grid Accent 5" w:uiPriority="73"/>
+    <w:lsdException w:name="Light Shading Accent 6" w:uiPriority="60"/>
+    <w:lsdException w:name="Light List Accent 6" w:uiPriority="61"/>
+    <w:lsdException w:name="Light Grid Accent 6" w:uiPriority="62"/>
+    <w:lsdException w:name="Medium Shading 1 Accent 6" w:uiPriority="63"/>
+    <w:lsdException w:name="Medium Shading 2 Accent 6" w:uiPriority="64"/>
+    <w:lsdException w:name="Medium List 1 Accent 6" w:uiPriority="65"/>
+    <w:lsdException w:name="Medium List 2 Accent 6" w:uiPriority="66"/>
+    <w:lsdException w:name="Medium Grid 1 Accent 6" w:uiPriority="67"/>
+    <w:lsdException w:name="Medium Grid 2 Accent 6" w:uiPriority="68"/>
+    <w:lsdException w:name="Medium Grid 3 Accent 6" w:uiPriority="69"/>
+    <w:lsdException w:name="Dark List Accent 6" w:uiPriority="70"/>
+    <w:lsdException w:name="Colorful Shading Accent 6" w:uiPriority="71"/>
+    <w:lsdException w:name="Colorful List Accent 6" w:uiPriority="72"/>
+    <w:lsdException w:name="Colorful Grid Accent 6" w:uiPriority="73"/>
+    <w:lsdException w:name="Subtle Emphasis" w:uiPriority="19" w:qFormat="1"/>
+    <w:lsdException w:name="Intense Emphasis" w:uiPriority="21" w:qFormat="1"/>
+    <w:lsdException w:name="Subtle Reference" w:uiPriority="31" w:qFormat="1"/>
+    <w:lsdException w:name="Intense Reference" w:uiPriority="32" w:qFormat="1"/>
+    <w:lsdException w:name="Book Title" w:uiPriority="33" w:qFormat="1"/>
+    <w:lsdException w:name="Bibliography" w:semiHidden="1" w:uiPriority="37" w:unhideWhenUsed="1"/>
+    <w:lsdException w:name="TOC Heading" w:semiHidden="1" w:uiPriority="39" w:unhideWhenUsed="1" w:qFormat="1"/>
+    <w:lsdException w:name="Plain Table 1" w:uiPriority="41"/>
+    <w:lsdException w:name="Plain Table 2" w:uiPriority="42"/>
+    <w:lsdException w:name="Plain Table 3" w:uiPriority="43"/>
+    <w:lsdException w:name="Plain Table 4" w:uiPriority="44"/>
+    <w:lsdException w:name="Plain Table 5" w:uiPriority="45"/>
+    <w:lsdException w:name="Grid Table Light" w:uiPriority="40"/>
+    <w:lsdException w:name="Grid Table 1 Light" w:uiPriority="46"/>
+    <w:lsdException w:name="Grid Table 2" w:uiPriority="47"/>
+    <w:lsdException w:name="Grid Table 3" w:uiPriority="48"/>
+    <w:lsdException w:name="Grid Table 4" w:uiPriority="49"/>
+    <w:lsdException w:name="Grid Table 5 Dark" w:uiPriority="50"/>
+    <w:lsdException w:name="Grid Table 6 Colorful" w:uiPriority="51"/>
+    <w:lsdException w:name="Grid Table 7 Colorful" w:uiPriority="52"/>
+    <w:lsdException w:name="Grid Table 1 Light Accent 1" w:uiPriority="46"/>
+    <w:lsdException w:name="Grid Table 2 Accent 1" w:uiPriority="47"/>
+    <w:lsdException w:name="Grid Table 3 Accent 1" w:uiPriority="48"/>
+    <w:lsdException w:name="Grid Table 4 Accent 1" w:uiPriority="49"/>
+    <w:lsdException w:name="Grid Table 5 Dark Accent 1" w:uiPriority="50"/>
+    <w:lsdException w:name="Grid Table 6 Colorful Accent 1" w:uiPriority="51"/>
+    <w:lsdException w:name="Grid Table 7 Colorful Accent 1" w:uiPriority="52"/>
+    <w:lsdException w:name="Grid Table 1 Light Accent 2" w:uiPriority="46"/>
+    <w:lsdException w:name="Grid Table 2 Accent 2" w:uiPriority="47"/>
+    <w:lsdException w:name="Grid Table 3 Accent 2" w:uiPriority="48"/>
+    <w:lsdException w:name="Grid Table 4 Accent 2" w:uiPriority="49"/>
+    <w:lsdException w:name="Grid Table 5 Dark Accent 2" w:uiPriority="50"/>
+    <w:lsdException w:name="Grid Table 6 Colorful Accent 2" w:uiPriority="51"/>
+    <w:lsdException w:name="Grid Table 7 Colorful Accent 2" w:uiPriority="52"/>
+    <w:lsdException w:name="Grid Table 1 Light Accent 3" w:uiPriority="46"/>
+    <w:lsdException w:name="Grid Table 2 Accent 3" w:uiPriority="47"/>
+    <w:lsdException w:name="Grid Table 3 Accent 3" w:uiPriority="48"/>
+    <w:lsdException w:name="Grid Table 4 Accent 3" w:uiPriority="49"/>
+    <w:lsdException w:name="Grid Table 5 Dark Accent 3" w:uiPriority="50"/>
+    <w:lsdException w:name="Grid Table 6 Colorful Accent 3" w:uiPriority="51"/>
+    <w:lsdException w:name="Grid Table 7 Colorful Accent 3" w:uiPriority="52"/>
+    <w:lsdException w:name="Grid Table 1 Light Accent 4" w:uiPriority="46"/>
+    <w:lsdException w:name="Grid Table 2 Accent 4" w:uiPriority="47"/>
+    <w:lsdException w:name="Grid Table 3 Accent 4" w:uiPriority="48"/>
+    <w:lsdException w:name="Grid Table 4 Accent 4" w:uiPriority="49"/>
+    <w:lsdException w:name="Grid Table 5 Dark Accent 4" w:uiPriority="50"/>
+    <w:lsdException w:name="Grid Table 6 Colorful Accent 4" w:uiPriority="51"/>
+    <w:lsdException w:name="Grid Table 7 Colorful Accent 4" w:uiPriority="52"/>
+    <w:lsdException w:name="Grid Table 1 Light Accent 5" w:uiPriority="46"/>
+    <w:lsdException w:name="Grid Table 2 Accent 5" w:uiPriority="47"/>
+    <w:lsdException w:name="Grid Table 3 Accent 5" w:uiPriority="48"/>
+    <w:lsdException w:name="Grid Table 4 Accent 5" w:uiPriority="49"/>
+    <w:lsdException w:name="Grid Table 5 Dark Accent 5" w:uiPriority="50"/>
+    <w:lsdException w:name="Grid Table 6 Colorful Accent 5" w:uiPriority="51"/>
+    <w:lsdException w:name="Grid Table 7 Colorful Accent 5" w:uiPriority="52"/>
+    <w:lsdException w:name="Grid Table 1 Light Accent 6" w:uiPriority="46"/>
+    <w:lsdException w:name="Grid Table 2 Accent 6" w:uiPriority="47"/>
+    <w:lsdException w:name="Grid Table 3 Accent 6" w:uiPriority="48"/>
+    <w:lsdException w:name="Grid Table 4 Accent 6" w:uiPriority="49"/>
+    <w:lsdException w:name="Grid Table 5 Dark Accent 6" w:uiPriority="50"/>
+    <w:lsdException w:name="Grid Table 6 Colorful Accent 6" w:uiPriority="51"/>
+    <w:lsdException w:name="Grid Table 7 Colorful Accent 6" w:uiPriority="52"/>
+    <w:lsdException w:name="List Table 1 Light" w:uiPriority="46"/>
+    <w:lsdException w:name="List Table 2" w:uiPriority="47"/>
+    <w:lsdException w:name="List Table 3" w:uiPriority="48"/>
+    <w:lsdException w:name="List Table 4" w:uiPriority="49"/>
+    <w:lsdException w:name="List Table 5 Dark" w:uiPriority="50"/>
+    <w:lsdException w:name="List Table 6 Colorful" w:uiPriority="51"/>
+    <w:lsdException w:name="List Table 7 Colorful" w:uiPriority="52"/>
+    <w:lsdException w:name="List Table 1 Light Accent 1" w:uiPriority="46"/>
+    <w:lsdException w:name="List Table 2 Accent 1" w:uiPriority="47"/>
+    <w:lsdException w:name="List Table 3 Accent 1" w:uiPriority="48"/>
+    <w:lsdException w:name="List Table 4 Accent 1" w:uiPriority="49"/>
+    <w:lsdException w:name="List Table 5 Dark Accent 1" w:uiPriority="50"/>
+    <w:lsdException w:name="List Table 6 Colorful Accent 1" w:uiPriority="51"/>
+    <w:lsdException w:name="List Table 7 Colorful Accent 1" w:uiPriority="52"/>
+    <w:lsdException w:name="List Table 1 Light Accent 2" w:uiPriority="46"/>
+    <w:lsdException w:name="List Table 2 Accent 2" w:uiPriority="47"/>
+    <w:lsdException w:name="List Table 3 Accent 2" w:uiPriority="48"/>
+    <w:lsdException w:name="List Table 4 Accent 2" w:uiPriority="49"/>
+    <w:lsdException w:name="List Table 5 Dark Accent 2" w:uiPriority="50"/>
+    <w:lsdException w:name="List Table 6 Colorful Accent 2" w:uiPriority="51"/>
+    <w:lsdException w:name="List Table 7 Colorful Accent 2" w:uiPriority="52"/>
+    <w:lsdException w:name="List Table 1 Light Accent 3" w:uiPriority="46"/>
+    <w:lsdException w:name="List Table 2 Accent 3" w:uiPriority="47"/>
+    <w:lsdException w:name="List Table 3 Accent 3" w:uiPriority="48"/>
+    <w:lsdException w:name="List Table 4 Accent 3" w:uiPriority="49"/>
+    <w:lsdException w:name="List Table 5 Dark Accent 3" w:uiPriority="50"/>
+    <w:lsdException w:name="List Table 6 Colorful Accent 3" w:uiPriority="51"/>
+    <w:lsdException w:name="List Table 7 Colorful Accent 3" w:uiPriority="52"/>
+    <w:lsdException w:name="List Table 1 Light Accent 4" w:uiPriority="46"/>
+    <w:lsdException w:name="List Table 2 Accent 4" w:uiPriority="47"/>
+    <w:lsdException w:name="List Table 3 Accent 4" w:uiPriority="48"/>
+    <w:lsdException w:name="List Table 4 Accent 4" w:uiPriority="49"/>
+    <w:lsdException w:name="List Table 5 Dark Accent 4" w:uiPriority="50"/>
+    <w:lsdException w:name="List Table 6 Colorful Accent 4" w:uiPriority="51"/>
+    <w:lsdException w:name="List Table 7 Colorful Accent 4" w:uiPriority="52"/>
+    <w:lsdException w:name="List Table 1 Light Accent 5" w:uiPriority="46"/>
+    <w:lsdException w:name="List Table 2 Accent 5" w:uiPriority="47"/>
+    <w:lsdException w:name="List Table 3 Accent 5" w:uiPriority="48"/>
+    <w:lsdException w:name="List Table 4 Accent 5" w:uiPriority="49"/>
+    <w:lsdException w:name="List Table 5 Dark Accent 5" w:uiPriority="50"/>
+    <w:lsdException w:name="List Table 6 Colorful Accent 5" w:uiPriority="51"/>
+    <w:lsdException w:name="List Table 7 Colorful Accent 5" w:uiPriority="52"/>
+    <w:lsdException w:name="List Table 1 Light Accent 6" w:uiPriority="46"/>
+    <w:lsdException w:name="List Table 2 Accent 6" w:uiPriority="47"/>
+    <w:lsdException w:name="List Table 3 Accent 6" w:uiPriority="48"/>
+    <w:lsdException w:name="List Table 4 Accent 6" w:uiPriority="49"/>
+    <w:lsdException w:name="List Table 5 Dark Accent 6" w:uiPriority="50"/>
+    <w:lsdException w:name="List Table 6 Colorful Accent 6" w:uiPriority="51"/>
+    <w:lsdException w:name="List Table 7 Colorful Accent 6" w:uiPriority="52"/>
   </w:latentStyles>
   <w:style w:type="paragraph" w:default="1" w:styleId="Normal">
     <w:name w:val="Normal"/>

</xml_diff>